<commit_message>
Correciones finales. Entrega lista.
</commit_message>
<xml_diff>
--- a/docs/Documento Análisis.docx
+++ b/docs/Documento Análisis.docx
@@ -6,29 +6,23 @@
       <w:pPr>
         <w:jc w:val="center"/>
         <w:rPr>
-          <w:rFonts w:ascii="Arial" w:hAnsi="Arial" w:cs="Arial"/>
+          <w:rFonts w:ascii="Times New Roman" w:hAnsi="Times New Roman" w:cs="Times New Roman"/>
           <w:b/>
           <w:bCs/>
+          <w:sz w:val="40"/>
+          <w:szCs w:val="40"/>
         </w:rPr>
       </w:pPr>
       <w:r>
         <w:rPr>
-          <w:rFonts w:ascii="Arial" w:hAnsi="Arial" w:cs="Arial"/>
+          <w:rFonts w:ascii="Times New Roman" w:hAnsi="Times New Roman" w:cs="Times New Roman"/>
           <w:b/>
           <w:bCs/>
+          <w:sz w:val="40"/>
+          <w:szCs w:val="40"/>
         </w:rPr>
         <w:t>Documento Análisis</w:t>
       </w:r>
-    </w:p>
-    <w:p>
-      <w:pPr>
-        <w:jc w:val="center"/>
-        <w:rPr>
-          <w:rFonts w:ascii="Arial" w:hAnsi="Arial" w:cs="Arial"/>
-          <w:b/>
-          <w:bCs/>
-        </w:rPr>
-      </w:pPr>
     </w:p>
     <w:tbl>
       <w:tblPr>
@@ -45,61 +39,73 @@
         <w:tc>
           <w:tcPr>
             <w:tcW w:w="2942" w:type="dxa"/>
-          </w:tcPr>
-          <w:p>
-            <w:pPr>
-              <w:rPr>
-                <w:rFonts w:ascii="Arial" w:hAnsi="Arial" w:cs="Arial"/>
-              </w:rPr>
-            </w:pPr>
-          </w:p>
-        </w:tc>
-        <w:tc>
-          <w:tcPr>
-            <w:tcW w:w="2943" w:type="dxa"/>
-          </w:tcPr>
-          <w:p>
-            <w:pPr>
-              <w:jc w:val="center"/>
-              <w:rPr>
-                <w:rFonts w:ascii="Arial" w:hAnsi="Arial" w:cs="Arial"/>
-                <w:b/>
-                <w:bCs/>
-              </w:rPr>
-            </w:pPr>
-            <w:proofErr w:type="spellStart"/>
-            <w:r>
-              <w:rPr>
-                <w:b/>
-                <w:bCs/>
+            <w:shd w:val="clear" w:color="auto" w:fill="A8D08D" w:themeFill="accent6" w:themeFillTint="99"/>
+          </w:tcPr>
+          <w:p>
+            <w:pPr>
+              <w:jc w:val="both"/>
+              <w:rPr>
+                <w:rFonts w:ascii="Times New Roman" w:hAnsi="Times New Roman" w:cs="Times New Roman"/>
+                <w:sz w:val="24"/>
+                <w:szCs w:val="24"/>
+              </w:rPr>
+            </w:pPr>
+          </w:p>
+        </w:tc>
+        <w:tc>
+          <w:tcPr>
+            <w:tcW w:w="2943" w:type="dxa"/>
+            <w:shd w:val="clear" w:color="auto" w:fill="A8D08D" w:themeFill="accent6" w:themeFillTint="99"/>
+          </w:tcPr>
+          <w:p>
+            <w:pPr>
+              <w:jc w:val="both"/>
+              <w:rPr>
+                <w:rFonts w:ascii="Times New Roman" w:hAnsi="Times New Roman" w:cs="Times New Roman"/>
+                <w:b/>
+                <w:bCs/>
+                <w:sz w:val="24"/>
+                <w:szCs w:val="24"/>
+              </w:rPr>
+            </w:pPr>
+            <w:r>
+              <w:rPr>
+                <w:rFonts w:ascii="Times New Roman" w:hAnsi="Times New Roman" w:cs="Times New Roman"/>
+                <w:b/>
+                <w:bCs/>
+                <w:sz w:val="24"/>
+                <w:szCs w:val="24"/>
               </w:rPr>
               <w:t>MaxColaCP</w:t>
             </w:r>
-            <w:proofErr w:type="spellEnd"/>
-          </w:p>
-        </w:tc>
-        <w:tc>
-          <w:tcPr>
-            <w:tcW w:w="2943" w:type="dxa"/>
-          </w:tcPr>
-          <w:p>
-            <w:pPr>
-              <w:jc w:val="center"/>
-              <w:rPr>
-                <w:rFonts w:ascii="Arial" w:hAnsi="Arial" w:cs="Arial"/>
-                <w:b/>
-                <w:bCs/>
-              </w:rPr>
-            </w:pPr>
-            <w:proofErr w:type="spellStart"/>
-            <w:r>
-              <w:rPr>
-                <w:b/>
-                <w:bCs/>
+          </w:p>
+        </w:tc>
+        <w:tc>
+          <w:tcPr>
+            <w:tcW w:w="2943" w:type="dxa"/>
+            <w:shd w:val="clear" w:color="auto" w:fill="A8D08D" w:themeFill="accent6" w:themeFillTint="99"/>
+          </w:tcPr>
+          <w:p>
+            <w:pPr>
+              <w:jc w:val="both"/>
+              <w:rPr>
+                <w:rFonts w:ascii="Times New Roman" w:hAnsi="Times New Roman" w:cs="Times New Roman"/>
+                <w:b/>
+                <w:bCs/>
+                <w:sz w:val="24"/>
+                <w:szCs w:val="24"/>
+              </w:rPr>
+            </w:pPr>
+            <w:r>
+              <w:rPr>
+                <w:rFonts w:ascii="Times New Roman" w:hAnsi="Times New Roman" w:cs="Times New Roman"/>
+                <w:b/>
+                <w:bCs/>
+                <w:sz w:val="24"/>
+                <w:szCs w:val="24"/>
               </w:rPr>
               <w:t>MaxHeapCP</w:t>
             </w:r>
-            <w:proofErr w:type="spellEnd"/>
           </w:p>
         </w:tc>
       </w:tr>
@@ -107,65 +113,100 @@
         <w:tc>
           <w:tcPr>
             <w:tcW w:w="2942" w:type="dxa"/>
-          </w:tcPr>
-          <w:p>
-            <w:pPr>
-              <w:rPr>
-                <w:rFonts w:ascii="Arial" w:hAnsi="Arial" w:cs="Arial"/>
-              </w:rPr>
-            </w:pPr>
-            <w:r>
-              <w:t xml:space="preserve">¿Cuándo ocurre el peor caso de </w:t>
-            </w:r>
-            <w:proofErr w:type="gramStart"/>
-            <w:r>
-              <w:t>agregar(</w:t>
-            </w:r>
-            <w:proofErr w:type="gramEnd"/>
-            <w:r>
-              <w:t>)?</w:t>
-            </w:r>
-          </w:p>
-        </w:tc>
-        <w:tc>
-          <w:tcPr>
-            <w:tcW w:w="2943" w:type="dxa"/>
-          </w:tcPr>
-          <w:p>
-            <w:pPr>
-              <w:rPr>
-                <w:rFonts w:ascii="Arial" w:hAnsi="Arial" w:cs="Arial"/>
-              </w:rPr>
-            </w:pPr>
-            <w:r>
-              <w:rPr>
-                <w:rFonts w:ascii="Arial" w:hAnsi="Arial" w:cs="Arial"/>
+            <w:shd w:val="clear" w:color="auto" w:fill="A8D08D" w:themeFill="accent6" w:themeFillTint="99"/>
+          </w:tcPr>
+          <w:p>
+            <w:pPr>
+              <w:jc w:val="both"/>
+              <w:rPr>
+                <w:rFonts w:ascii="Times New Roman" w:hAnsi="Times New Roman" w:cs="Times New Roman"/>
+                <w:b/>
+                <w:bCs/>
+                <w:sz w:val="24"/>
+                <w:szCs w:val="24"/>
+              </w:rPr>
+            </w:pPr>
+            <w:r>
+              <w:rPr>
+                <w:rFonts w:ascii="Times New Roman" w:hAnsi="Times New Roman" w:cs="Times New Roman"/>
+                <w:b/>
+                <w:bCs/>
+                <w:sz w:val="24"/>
+                <w:szCs w:val="24"/>
+              </w:rPr>
+              <w:t>¿Cuándo ocurre el peor caso de agregar()?</w:t>
+            </w:r>
+          </w:p>
+        </w:tc>
+        <w:tc>
+          <w:tcPr>
+            <w:tcW w:w="2943" w:type="dxa"/>
+            <w:shd w:val="clear" w:color="auto" w:fill="E2EFD9" w:themeFill="accent6" w:themeFillTint="33"/>
+          </w:tcPr>
+          <w:p>
+            <w:pPr>
+              <w:jc w:val="both"/>
+              <w:rPr>
+                <w:rFonts w:ascii="Times New Roman" w:hAnsi="Times New Roman" w:cs="Times New Roman"/>
+                <w:sz w:val="24"/>
+                <w:szCs w:val="24"/>
+              </w:rPr>
+            </w:pPr>
+            <w:r>
+              <w:rPr>
+                <w:rFonts w:ascii="Times New Roman" w:hAnsi="Times New Roman" w:cs="Times New Roman"/>
+                <w:sz w:val="24"/>
+                <w:szCs w:val="24"/>
               </w:rPr>
               <w:t>Cuando el nuevo dato que se agrega tiene menor prioridad que todos los datos en la lista, por lo que deberá recorrerse toda la cola hasta agregarse al final</w:t>
             </w:r>
-          </w:p>
-        </w:tc>
-        <w:tc>
-          <w:tcPr>
-            <w:tcW w:w="2943" w:type="dxa"/>
-          </w:tcPr>
-          <w:p>
-            <w:pPr>
-              <w:rPr>
-                <w:rFonts w:ascii="Arial" w:hAnsi="Arial" w:cs="Arial"/>
-              </w:rPr>
-            </w:pPr>
-            <w:r>
-              <w:rPr>
-                <w:rFonts w:ascii="Arial" w:hAnsi="Arial" w:cs="Arial"/>
+            <w:r>
+              <w:rPr>
+                <w:rFonts w:ascii="Times New Roman" w:hAnsi="Times New Roman" w:cs="Times New Roman"/>
+                <w:sz w:val="24"/>
+                <w:szCs w:val="24"/>
+              </w:rPr>
+              <w:t>.</w:t>
+            </w:r>
+          </w:p>
+        </w:tc>
+        <w:tc>
+          <w:tcPr>
+            <w:tcW w:w="2943" w:type="dxa"/>
+            <w:shd w:val="clear" w:color="auto" w:fill="E2EFD9" w:themeFill="accent6" w:themeFillTint="33"/>
+          </w:tcPr>
+          <w:p>
+            <w:pPr>
+              <w:jc w:val="both"/>
+              <w:rPr>
+                <w:rFonts w:ascii="Times New Roman" w:hAnsi="Times New Roman" w:cs="Times New Roman"/>
+                <w:sz w:val="24"/>
+                <w:szCs w:val="24"/>
+              </w:rPr>
+            </w:pPr>
+            <w:r>
+              <w:rPr>
+                <w:rFonts w:ascii="Times New Roman" w:hAnsi="Times New Roman" w:cs="Times New Roman"/>
+                <w:sz w:val="24"/>
+                <w:szCs w:val="24"/>
               </w:rPr>
               <w:t>Cuando el nuevo dato es el de mayor prioridad</w:t>
             </w:r>
             <w:r>
               <w:rPr>
-                <w:rFonts w:ascii="Arial" w:hAnsi="Arial" w:cs="Arial"/>
+                <w:rFonts w:ascii="Times New Roman" w:hAnsi="Times New Roman" w:cs="Times New Roman"/>
+                <w:sz w:val="24"/>
+                <w:szCs w:val="24"/>
               </w:rPr>
               <w:t>, ya que tiene que recorrer toda la altura del árbol</w:t>
+            </w:r>
+            <w:r>
+              <w:rPr>
+                <w:rFonts w:ascii="Times New Roman" w:hAnsi="Times New Roman" w:cs="Times New Roman"/>
+                <w:sz w:val="24"/>
+                <w:szCs w:val="24"/>
+              </w:rPr>
+              <w:t>.</w:t>
             </w:r>
           </w:p>
         </w:tc>
@@ -174,39 +215,50 @@
         <w:tc>
           <w:tcPr>
             <w:tcW w:w="2942" w:type="dxa"/>
-          </w:tcPr>
-          <w:p>
-            <w:pPr>
-              <w:rPr>
-                <w:rFonts w:ascii="Arial" w:hAnsi="Arial" w:cs="Arial"/>
-              </w:rPr>
-            </w:pPr>
-            <w:r>
-              <w:t xml:space="preserve">Complejidad peor caso de </w:t>
-            </w:r>
-            <w:proofErr w:type="gramStart"/>
-            <w:r>
-              <w:t>agregar(</w:t>
-            </w:r>
-            <w:proofErr w:type="gramEnd"/>
-            <w:r>
-              <w:t>)</w:t>
-            </w:r>
-          </w:p>
-        </w:tc>
-        <w:tc>
-          <w:tcPr>
-            <w:tcW w:w="2943" w:type="dxa"/>
-          </w:tcPr>
-          <w:p>
-            <w:pPr>
-              <w:rPr>
-                <w:rFonts w:ascii="Arial" w:hAnsi="Arial" w:cs="Arial"/>
-              </w:rPr>
-            </w:pPr>
-            <w:r>
-              <w:rPr>
-                <w:rFonts w:ascii="Arial" w:hAnsi="Arial" w:cs="Arial"/>
+            <w:shd w:val="clear" w:color="auto" w:fill="A8D08D" w:themeFill="accent6" w:themeFillTint="99"/>
+          </w:tcPr>
+          <w:p>
+            <w:pPr>
+              <w:jc w:val="both"/>
+              <w:rPr>
+                <w:rFonts w:ascii="Times New Roman" w:hAnsi="Times New Roman" w:cs="Times New Roman"/>
+                <w:b/>
+                <w:bCs/>
+                <w:sz w:val="24"/>
+                <w:szCs w:val="24"/>
+              </w:rPr>
+            </w:pPr>
+            <w:r>
+              <w:rPr>
+                <w:rFonts w:ascii="Times New Roman" w:hAnsi="Times New Roman" w:cs="Times New Roman"/>
+                <w:b/>
+                <w:bCs/>
+                <w:sz w:val="24"/>
+                <w:szCs w:val="24"/>
+              </w:rPr>
+              <w:t>Complejidad peor caso de agregar()</w:t>
+            </w:r>
+          </w:p>
+        </w:tc>
+        <w:tc>
+          <w:tcPr>
+            <w:tcW w:w="2943" w:type="dxa"/>
+            <w:shd w:val="clear" w:color="auto" w:fill="E2EFD9" w:themeFill="accent6" w:themeFillTint="33"/>
+          </w:tcPr>
+          <w:p>
+            <w:pPr>
+              <w:jc w:val="both"/>
+              <w:rPr>
+                <w:rFonts w:ascii="Times New Roman" w:hAnsi="Times New Roman" w:cs="Times New Roman"/>
+                <w:sz w:val="24"/>
+                <w:szCs w:val="24"/>
+              </w:rPr>
+            </w:pPr>
+            <w:r>
+              <w:rPr>
+                <w:rFonts w:ascii="Times New Roman" w:hAnsi="Times New Roman" w:cs="Times New Roman"/>
+                <w:sz w:val="24"/>
+                <w:szCs w:val="24"/>
               </w:rPr>
               <w:t>O(N)</w:t>
             </w:r>
@@ -215,28 +267,38 @@
         <w:tc>
           <w:tcPr>
             <w:tcW w:w="2943" w:type="dxa"/>
-          </w:tcPr>
-          <w:p>
-            <w:pPr>
-              <w:rPr>
-                <w:rFonts w:ascii="Arial" w:hAnsi="Arial" w:cs="Arial"/>
-              </w:rPr>
-            </w:pPr>
-            <w:r>
-              <w:rPr>
-                <w:rFonts w:ascii="Arial" w:hAnsi="Arial" w:cs="Arial"/>
+            <w:shd w:val="clear" w:color="auto" w:fill="E2EFD9" w:themeFill="accent6" w:themeFillTint="33"/>
+          </w:tcPr>
+          <w:p>
+            <w:pPr>
+              <w:jc w:val="both"/>
+              <w:rPr>
+                <w:rFonts w:ascii="Times New Roman" w:hAnsi="Times New Roman" w:cs="Times New Roman"/>
+                <w:sz w:val="24"/>
+                <w:szCs w:val="24"/>
+              </w:rPr>
+            </w:pPr>
+            <w:r>
+              <w:rPr>
+                <w:rFonts w:ascii="Times New Roman" w:hAnsi="Times New Roman" w:cs="Times New Roman"/>
+                <w:sz w:val="24"/>
+                <w:szCs w:val="24"/>
               </w:rPr>
               <w:t>O</w:t>
             </w:r>
             <w:r>
               <w:rPr>
-                <w:rFonts w:ascii="Arial" w:hAnsi="Arial" w:cs="Arial"/>
+                <w:rFonts w:ascii="Times New Roman" w:hAnsi="Times New Roman" w:cs="Times New Roman"/>
+                <w:sz w:val="24"/>
+                <w:szCs w:val="24"/>
               </w:rPr>
               <w:t xml:space="preserve"> </w:t>
             </w:r>
             <w:r>
               <w:rPr>
-                <w:rFonts w:ascii="Arial" w:hAnsi="Arial" w:cs="Arial"/>
+                <w:rFonts w:ascii="Times New Roman" w:hAnsi="Times New Roman" w:cs="Times New Roman"/>
+                <w:sz w:val="24"/>
+                <w:szCs w:val="24"/>
               </w:rPr>
               <w:t>(Log N)</w:t>
             </w:r>
@@ -247,65 +309,100 @@
         <w:tc>
           <w:tcPr>
             <w:tcW w:w="2942" w:type="dxa"/>
-          </w:tcPr>
-          <w:p>
-            <w:pPr>
-              <w:rPr>
-                <w:rFonts w:ascii="Arial" w:hAnsi="Arial" w:cs="Arial"/>
-              </w:rPr>
-            </w:pPr>
-            <w:r>
-              <w:t xml:space="preserve">¿Cuándo ocurre el mejor caso de </w:t>
-            </w:r>
-            <w:proofErr w:type="gramStart"/>
-            <w:r>
-              <w:t>agregar(</w:t>
-            </w:r>
-            <w:proofErr w:type="gramEnd"/>
-            <w:r>
-              <w:t>)</w:t>
-            </w:r>
-          </w:p>
-        </w:tc>
-        <w:tc>
-          <w:tcPr>
-            <w:tcW w:w="2943" w:type="dxa"/>
-          </w:tcPr>
-          <w:p>
-            <w:pPr>
-              <w:rPr>
-                <w:rFonts w:ascii="Arial" w:hAnsi="Arial" w:cs="Arial"/>
-              </w:rPr>
-            </w:pPr>
-            <w:r>
-              <w:rPr>
-                <w:rFonts w:ascii="Arial" w:hAnsi="Arial" w:cs="Arial"/>
-              </w:rPr>
-              <w:t xml:space="preserve">El mejor caso es cuando </w:t>
-            </w:r>
-            <w:r>
-              <w:rPr>
-                <w:rFonts w:ascii="Arial" w:hAnsi="Arial" w:cs="Arial"/>
-              </w:rPr>
-              <w:t>se agrega es cuando el que se agrega es de mayor prioridad, ya que se agrega al inicio</w:t>
-            </w:r>
-          </w:p>
-        </w:tc>
-        <w:tc>
-          <w:tcPr>
-            <w:tcW w:w="2943" w:type="dxa"/>
-          </w:tcPr>
-          <w:p>
-            <w:pPr>
-              <w:rPr>
-                <w:rFonts w:ascii="Arial" w:hAnsi="Arial" w:cs="Arial"/>
-              </w:rPr>
-            </w:pPr>
-            <w:r>
-              <w:rPr>
-                <w:rFonts w:ascii="Arial" w:hAnsi="Arial" w:cs="Arial"/>
+            <w:shd w:val="clear" w:color="auto" w:fill="A8D08D" w:themeFill="accent6" w:themeFillTint="99"/>
+          </w:tcPr>
+          <w:p>
+            <w:pPr>
+              <w:jc w:val="both"/>
+              <w:rPr>
+                <w:rFonts w:ascii="Times New Roman" w:hAnsi="Times New Roman" w:cs="Times New Roman"/>
+                <w:b/>
+                <w:bCs/>
+                <w:sz w:val="24"/>
+                <w:szCs w:val="24"/>
+              </w:rPr>
+            </w:pPr>
+            <w:r>
+              <w:rPr>
+                <w:rFonts w:ascii="Times New Roman" w:hAnsi="Times New Roman" w:cs="Times New Roman"/>
+                <w:b/>
+                <w:bCs/>
+                <w:sz w:val="24"/>
+                <w:szCs w:val="24"/>
+              </w:rPr>
+              <w:t>¿Cuándo ocurre el mejor caso de agregar()</w:t>
+            </w:r>
+          </w:p>
+        </w:tc>
+        <w:tc>
+          <w:tcPr>
+            <w:tcW w:w="2943" w:type="dxa"/>
+            <w:shd w:val="clear" w:color="auto" w:fill="E2EFD9" w:themeFill="accent6" w:themeFillTint="33"/>
+          </w:tcPr>
+          <w:p>
+            <w:pPr>
+              <w:jc w:val="both"/>
+              <w:rPr>
+                <w:rFonts w:ascii="Times New Roman" w:hAnsi="Times New Roman" w:cs="Times New Roman"/>
+                <w:sz w:val="24"/>
+                <w:szCs w:val="24"/>
+              </w:rPr>
+            </w:pPr>
+            <w:r>
+              <w:rPr>
+                <w:rFonts w:ascii="Times New Roman" w:hAnsi="Times New Roman" w:cs="Times New Roman"/>
+                <w:sz w:val="24"/>
+                <w:szCs w:val="24"/>
+              </w:rPr>
+              <w:t xml:space="preserve">El mejor caso </w:t>
+            </w:r>
+            <w:r>
+              <w:rPr>
+                <w:rFonts w:ascii="Times New Roman" w:hAnsi="Times New Roman" w:cs="Times New Roman"/>
+                <w:sz w:val="24"/>
+                <w:szCs w:val="24"/>
+              </w:rPr>
+              <w:t>es cuando el que se agrega es de mayor prioridad, ya que se agrega al inicio</w:t>
+            </w:r>
+            <w:r>
+              <w:rPr>
+                <w:rFonts w:ascii="Times New Roman" w:hAnsi="Times New Roman" w:cs="Times New Roman"/>
+                <w:sz w:val="24"/>
+                <w:szCs w:val="24"/>
+              </w:rPr>
+              <w:t>.</w:t>
+            </w:r>
+          </w:p>
+        </w:tc>
+        <w:tc>
+          <w:tcPr>
+            <w:tcW w:w="2943" w:type="dxa"/>
+            <w:shd w:val="clear" w:color="auto" w:fill="E2EFD9" w:themeFill="accent6" w:themeFillTint="33"/>
+          </w:tcPr>
+          <w:p>
+            <w:pPr>
+              <w:jc w:val="both"/>
+              <w:rPr>
+                <w:rFonts w:ascii="Times New Roman" w:hAnsi="Times New Roman" w:cs="Times New Roman"/>
+                <w:sz w:val="24"/>
+                <w:szCs w:val="24"/>
+              </w:rPr>
+            </w:pPr>
+            <w:r>
+              <w:rPr>
+                <w:rFonts w:ascii="Times New Roman" w:hAnsi="Times New Roman" w:cs="Times New Roman"/>
+                <w:sz w:val="24"/>
+                <w:szCs w:val="24"/>
               </w:rPr>
               <w:t>El mejor caso es cuando se ingresa el de menor prioridad porque no tiene que recorrer toda la altura del árbol</w:t>
+            </w:r>
+            <w:r>
+              <w:rPr>
+                <w:rFonts w:ascii="Times New Roman" w:hAnsi="Times New Roman" w:cs="Times New Roman"/>
+                <w:sz w:val="24"/>
+                <w:szCs w:val="24"/>
+              </w:rPr>
+              <w:t>.</w:t>
             </w:r>
           </w:p>
         </w:tc>
@@ -314,39 +411,50 @@
         <w:tc>
           <w:tcPr>
             <w:tcW w:w="2942" w:type="dxa"/>
-          </w:tcPr>
-          <w:p>
-            <w:pPr>
-              <w:rPr>
-                <w:rFonts w:ascii="Arial" w:hAnsi="Arial" w:cs="Arial"/>
-              </w:rPr>
-            </w:pPr>
-            <w:r>
-              <w:t xml:space="preserve">Complejidad mejor caso de </w:t>
-            </w:r>
-            <w:proofErr w:type="gramStart"/>
-            <w:r>
-              <w:t>agregar(</w:t>
-            </w:r>
-            <w:proofErr w:type="gramEnd"/>
-            <w:r>
-              <w:t>)</w:t>
-            </w:r>
-          </w:p>
-        </w:tc>
-        <w:tc>
-          <w:tcPr>
-            <w:tcW w:w="2943" w:type="dxa"/>
-          </w:tcPr>
-          <w:p>
-            <w:pPr>
-              <w:rPr>
-                <w:rFonts w:ascii="Arial" w:hAnsi="Arial" w:cs="Arial"/>
-              </w:rPr>
-            </w:pPr>
-            <w:r>
-              <w:rPr>
-                <w:rFonts w:ascii="Arial" w:hAnsi="Arial" w:cs="Arial"/>
+            <w:shd w:val="clear" w:color="auto" w:fill="A8D08D" w:themeFill="accent6" w:themeFillTint="99"/>
+          </w:tcPr>
+          <w:p>
+            <w:pPr>
+              <w:jc w:val="both"/>
+              <w:rPr>
+                <w:rFonts w:ascii="Times New Roman" w:hAnsi="Times New Roman" w:cs="Times New Roman"/>
+                <w:b/>
+                <w:bCs/>
+                <w:sz w:val="24"/>
+                <w:szCs w:val="24"/>
+              </w:rPr>
+            </w:pPr>
+            <w:r>
+              <w:rPr>
+                <w:rFonts w:ascii="Times New Roman" w:hAnsi="Times New Roman" w:cs="Times New Roman"/>
+                <w:b/>
+                <w:bCs/>
+                <w:sz w:val="24"/>
+                <w:szCs w:val="24"/>
+              </w:rPr>
+              <w:t>Complejidad mejor caso de agregar()</w:t>
+            </w:r>
+          </w:p>
+        </w:tc>
+        <w:tc>
+          <w:tcPr>
+            <w:tcW w:w="2943" w:type="dxa"/>
+            <w:shd w:val="clear" w:color="auto" w:fill="E2EFD9" w:themeFill="accent6" w:themeFillTint="33"/>
+          </w:tcPr>
+          <w:p>
+            <w:pPr>
+              <w:jc w:val="both"/>
+              <w:rPr>
+                <w:rFonts w:ascii="Times New Roman" w:hAnsi="Times New Roman" w:cs="Times New Roman"/>
+                <w:sz w:val="24"/>
+                <w:szCs w:val="24"/>
+              </w:rPr>
+            </w:pPr>
+            <w:r>
+              <w:rPr>
+                <w:rFonts w:ascii="Times New Roman" w:hAnsi="Times New Roman" w:cs="Times New Roman"/>
+                <w:sz w:val="24"/>
+                <w:szCs w:val="24"/>
               </w:rPr>
               <w:t>O(k)</w:t>
             </w:r>
@@ -355,16 +463,22 @@
         <w:tc>
           <w:tcPr>
             <w:tcW w:w="2943" w:type="dxa"/>
-          </w:tcPr>
-          <w:p>
-            <w:pPr>
-              <w:rPr>
-                <w:rFonts w:ascii="Arial" w:hAnsi="Arial" w:cs="Arial"/>
-              </w:rPr>
-            </w:pPr>
-            <w:r>
-              <w:rPr>
-                <w:rFonts w:ascii="Arial" w:hAnsi="Arial" w:cs="Arial"/>
+            <w:shd w:val="clear" w:color="auto" w:fill="E2EFD9" w:themeFill="accent6" w:themeFillTint="33"/>
+          </w:tcPr>
+          <w:p>
+            <w:pPr>
+              <w:jc w:val="both"/>
+              <w:rPr>
+                <w:rFonts w:ascii="Times New Roman" w:hAnsi="Times New Roman" w:cs="Times New Roman"/>
+                <w:sz w:val="24"/>
+                <w:szCs w:val="24"/>
+              </w:rPr>
+            </w:pPr>
+            <w:r>
+              <w:rPr>
+                <w:rFonts w:ascii="Times New Roman" w:hAnsi="Times New Roman" w:cs="Times New Roman"/>
+                <w:sz w:val="24"/>
+                <w:szCs w:val="24"/>
               </w:rPr>
               <w:t>O(k)</w:t>
             </w:r>
@@ -375,81 +489,106 @@
         <w:tc>
           <w:tcPr>
             <w:tcW w:w="2942" w:type="dxa"/>
-          </w:tcPr>
-          <w:p>
-            <w:pPr>
-              <w:rPr>
-                <w:rFonts w:ascii="Arial" w:hAnsi="Arial" w:cs="Arial"/>
-              </w:rPr>
-            </w:pPr>
-            <w:r>
-              <w:t xml:space="preserve">Tiempo promedio de </w:t>
-            </w:r>
-            <w:proofErr w:type="gramStart"/>
-            <w:r>
-              <w:t>agregar(</w:t>
-            </w:r>
-            <w:proofErr w:type="gramEnd"/>
-            <w:r>
-              <w:t>) (Promedio de agregar 200.000 datos aleatorios a una cola vacía)</w:t>
-            </w:r>
-          </w:p>
-        </w:tc>
-        <w:tc>
-          <w:tcPr>
-            <w:tcW w:w="2943" w:type="dxa"/>
-          </w:tcPr>
-          <w:p>
-            <w:pPr>
-              <w:rPr>
-                <w:rFonts w:ascii="Arial" w:hAnsi="Arial" w:cs="Arial"/>
-              </w:rPr>
-            </w:pPr>
-            <w:r>
-              <w:rPr>
-                <w:rFonts w:ascii="Arial" w:hAnsi="Arial" w:cs="Arial"/>
+            <w:shd w:val="clear" w:color="auto" w:fill="A8D08D" w:themeFill="accent6" w:themeFillTint="99"/>
+          </w:tcPr>
+          <w:p>
+            <w:pPr>
+              <w:jc w:val="both"/>
+              <w:rPr>
+                <w:rFonts w:ascii="Times New Roman" w:hAnsi="Times New Roman" w:cs="Times New Roman"/>
+                <w:b/>
+                <w:bCs/>
+                <w:sz w:val="24"/>
+                <w:szCs w:val="24"/>
+              </w:rPr>
+            </w:pPr>
+            <w:r>
+              <w:rPr>
+                <w:rFonts w:ascii="Times New Roman" w:hAnsi="Times New Roman" w:cs="Times New Roman"/>
+                <w:b/>
+                <w:bCs/>
+                <w:sz w:val="24"/>
+                <w:szCs w:val="24"/>
+              </w:rPr>
+              <w:t>Tiempo promedio de agregar() (Promedio de agregar 200.000 datos aleatorios a una cola vacía)</w:t>
+            </w:r>
+          </w:p>
+        </w:tc>
+        <w:tc>
+          <w:tcPr>
+            <w:tcW w:w="2943" w:type="dxa"/>
+            <w:shd w:val="clear" w:color="auto" w:fill="E2EFD9" w:themeFill="accent6" w:themeFillTint="33"/>
+          </w:tcPr>
+          <w:p>
+            <w:pPr>
+              <w:jc w:val="both"/>
+              <w:rPr>
+                <w:rFonts w:ascii="Times New Roman" w:hAnsi="Times New Roman" w:cs="Times New Roman"/>
+                <w:sz w:val="24"/>
+                <w:szCs w:val="24"/>
+              </w:rPr>
+            </w:pPr>
+            <w:r>
+              <w:rPr>
+                <w:rFonts w:ascii="Times New Roman" w:hAnsi="Times New Roman" w:cs="Times New Roman"/>
+                <w:sz w:val="24"/>
+                <w:szCs w:val="24"/>
               </w:rPr>
               <w:t>Carga 200000 comparendos en 246574 milisegundos</w:t>
             </w:r>
             <w:r>
               <w:rPr>
-                <w:rFonts w:ascii="Arial" w:hAnsi="Arial" w:cs="Arial"/>
+                <w:rFonts w:ascii="Times New Roman" w:hAnsi="Times New Roman" w:cs="Times New Roman"/>
+                <w:sz w:val="24"/>
+                <w:szCs w:val="24"/>
               </w:rPr>
               <w:t>. En promedio</w:t>
             </w:r>
             <w:r>
               <w:rPr>
-                <w:rFonts w:ascii="Arial" w:hAnsi="Arial" w:cs="Arial"/>
+                <w:rFonts w:ascii="Times New Roman" w:hAnsi="Times New Roman" w:cs="Times New Roman"/>
+                <w:sz w:val="24"/>
+                <w:szCs w:val="24"/>
               </w:rPr>
               <w:t xml:space="preserve"> agrega un comparendo en 1,23287 milisegundos</w:t>
             </w:r>
             <w:r>
               <w:rPr>
-                <w:rFonts w:ascii="Arial" w:hAnsi="Arial" w:cs="Arial"/>
-              </w:rPr>
-              <w:t xml:space="preserve"> </w:t>
-            </w:r>
-          </w:p>
-        </w:tc>
-        <w:tc>
-          <w:tcPr>
-            <w:tcW w:w="2943" w:type="dxa"/>
-          </w:tcPr>
-          <w:p>
-            <w:pPr>
-              <w:rPr>
-                <w:rFonts w:ascii="Arial" w:hAnsi="Arial" w:cs="Arial"/>
-              </w:rPr>
-            </w:pPr>
-            <w:r>
-              <w:rPr>
-                <w:rFonts w:ascii="Arial" w:hAnsi="Arial" w:cs="Arial"/>
+                <w:rFonts w:ascii="Times New Roman" w:hAnsi="Times New Roman" w:cs="Times New Roman"/>
+                <w:sz w:val="24"/>
+                <w:szCs w:val="24"/>
+              </w:rPr>
+              <w:t>.</w:t>
+            </w:r>
+          </w:p>
+        </w:tc>
+        <w:tc>
+          <w:tcPr>
+            <w:tcW w:w="2943" w:type="dxa"/>
+            <w:shd w:val="clear" w:color="auto" w:fill="E2EFD9" w:themeFill="accent6" w:themeFillTint="33"/>
+          </w:tcPr>
+          <w:p>
+            <w:pPr>
+              <w:jc w:val="both"/>
+              <w:rPr>
+                <w:rFonts w:ascii="Times New Roman" w:hAnsi="Times New Roman" w:cs="Times New Roman"/>
+                <w:sz w:val="24"/>
+                <w:szCs w:val="24"/>
+              </w:rPr>
+            </w:pPr>
+            <w:r>
+              <w:rPr>
+                <w:rFonts w:ascii="Times New Roman" w:hAnsi="Times New Roman" w:cs="Times New Roman"/>
+                <w:sz w:val="24"/>
+                <w:szCs w:val="24"/>
               </w:rPr>
               <w:t>Carga 200000 comparendos en 13 milisegundos</w:t>
             </w:r>
             <w:r>
               <w:rPr>
-                <w:rFonts w:ascii="Arial" w:hAnsi="Arial" w:cs="Arial"/>
+                <w:rFonts w:ascii="Times New Roman" w:hAnsi="Times New Roman" w:cs="Times New Roman"/>
+                <w:sz w:val="24"/>
+                <w:szCs w:val="24"/>
               </w:rPr>
               <w:t>. En promedio agrega un comparendo en 0,000065 milisegundos.</w:t>
             </w:r>
@@ -460,113 +599,116 @@
         <w:tc>
           <w:tcPr>
             <w:tcW w:w="2942" w:type="dxa"/>
-          </w:tcPr>
-          <w:p>
-            <w:pPr>
-              <w:rPr>
-                <w:rFonts w:ascii="Arial" w:hAnsi="Arial" w:cs="Arial"/>
-              </w:rPr>
-            </w:pPr>
-            <w:r>
-              <w:t xml:space="preserve">¿Cuándo ocurre el peor caso de </w:t>
-            </w:r>
-            <w:proofErr w:type="spellStart"/>
-            <w:r>
-              <w:t>sacarMax</w:t>
-            </w:r>
-            <w:proofErr w:type="spellEnd"/>
-            <w:r>
-              <w:t xml:space="preserve"> ()?</w:t>
-            </w:r>
-          </w:p>
-        </w:tc>
-        <w:tc>
-          <w:tcPr>
-            <w:tcW w:w="2943" w:type="dxa"/>
-          </w:tcPr>
-          <w:p>
-            <w:pPr>
-              <w:rPr>
-                <w:rFonts w:ascii="Arial" w:hAnsi="Arial" w:cs="Arial"/>
-              </w:rPr>
-            </w:pPr>
-            <w:r>
-              <w:rPr>
-                <w:rFonts w:ascii="Arial" w:hAnsi="Arial" w:cs="Arial"/>
-              </w:rPr>
-              <w:t xml:space="preserve">Sacar </w:t>
-            </w:r>
-            <w:proofErr w:type="spellStart"/>
-            <w:r>
-              <w:rPr>
-                <w:rFonts w:ascii="Arial" w:hAnsi="Arial" w:cs="Arial"/>
-              </w:rPr>
-              <w:t>max</w:t>
-            </w:r>
-            <w:proofErr w:type="spellEnd"/>
-            <w:r>
-              <w:rPr>
-                <w:rFonts w:ascii="Arial" w:hAnsi="Arial" w:cs="Arial"/>
-              </w:rPr>
-              <w:t xml:space="preserve"> no tiene peor caso porque siempre sacará el primero</w:t>
-            </w:r>
-          </w:p>
-        </w:tc>
-        <w:tc>
-          <w:tcPr>
-            <w:tcW w:w="2943" w:type="dxa"/>
-          </w:tcPr>
-          <w:p>
-            <w:pPr>
-              <w:rPr>
-                <w:rFonts w:ascii="Arial" w:hAnsi="Arial" w:cs="Arial"/>
-              </w:rPr>
-            </w:pPr>
-            <w:r>
-              <w:rPr>
-                <w:rFonts w:ascii="Arial" w:hAnsi="Arial" w:cs="Arial"/>
-              </w:rPr>
-              <w:t xml:space="preserve">Sacar </w:t>
-            </w:r>
-            <w:proofErr w:type="spellStart"/>
-            <w:r>
-              <w:rPr>
-                <w:rFonts w:ascii="Arial" w:hAnsi="Arial" w:cs="Arial"/>
-              </w:rPr>
-              <w:t>max</w:t>
-            </w:r>
-            <w:proofErr w:type="spellEnd"/>
-            <w:r>
-              <w:rPr>
-                <w:rFonts w:ascii="Arial" w:hAnsi="Arial" w:cs="Arial"/>
-              </w:rPr>
-              <w:t xml:space="preserve"> </w:t>
-            </w:r>
-            <w:r>
-              <w:rPr>
-                <w:rFonts w:ascii="Arial" w:hAnsi="Arial" w:cs="Arial"/>
-              </w:rPr>
-              <w:t xml:space="preserve">no tiene peor caso porque al hacer </w:t>
-            </w:r>
-            <w:proofErr w:type="spellStart"/>
-            <w:r>
-              <w:rPr>
-                <w:rFonts w:ascii="Arial" w:hAnsi="Arial" w:cs="Arial"/>
-              </w:rPr>
-              <w:t>sink</w:t>
-            </w:r>
-            <w:proofErr w:type="spellEnd"/>
-            <w:r>
-              <w:rPr>
-                <w:rFonts w:ascii="Arial" w:hAnsi="Arial" w:cs="Arial"/>
+            <w:shd w:val="clear" w:color="auto" w:fill="A8D08D" w:themeFill="accent6" w:themeFillTint="99"/>
+          </w:tcPr>
+          <w:p>
+            <w:pPr>
+              <w:jc w:val="both"/>
+              <w:rPr>
+                <w:rFonts w:ascii="Times New Roman" w:hAnsi="Times New Roman" w:cs="Times New Roman"/>
+                <w:b/>
+                <w:bCs/>
+                <w:sz w:val="24"/>
+                <w:szCs w:val="24"/>
+              </w:rPr>
+            </w:pPr>
+            <w:r>
+              <w:rPr>
+                <w:rFonts w:ascii="Times New Roman" w:hAnsi="Times New Roman" w:cs="Times New Roman"/>
+                <w:b/>
+                <w:bCs/>
+                <w:sz w:val="24"/>
+                <w:szCs w:val="24"/>
+              </w:rPr>
+              <w:t>¿Cuándo ocurre el peor caso de sacarMax ()?</w:t>
+            </w:r>
+          </w:p>
+        </w:tc>
+        <w:tc>
+          <w:tcPr>
+            <w:tcW w:w="2943" w:type="dxa"/>
+            <w:shd w:val="clear" w:color="auto" w:fill="E2EFD9" w:themeFill="accent6" w:themeFillTint="33"/>
+          </w:tcPr>
+          <w:p>
+            <w:pPr>
+              <w:jc w:val="both"/>
+              <w:rPr>
+                <w:rFonts w:ascii="Times New Roman" w:hAnsi="Times New Roman" w:cs="Times New Roman"/>
+                <w:sz w:val="24"/>
+                <w:szCs w:val="24"/>
+              </w:rPr>
+            </w:pPr>
+            <w:r>
+              <w:rPr>
+                <w:rFonts w:ascii="Times New Roman" w:hAnsi="Times New Roman" w:cs="Times New Roman"/>
+                <w:sz w:val="24"/>
+                <w:szCs w:val="24"/>
+              </w:rPr>
+              <w:t>Sacar max no tiene peor caso porque siempre sacará el primero</w:t>
+            </w:r>
+            <w:r>
+              <w:rPr>
+                <w:rFonts w:ascii="Times New Roman" w:hAnsi="Times New Roman" w:cs="Times New Roman"/>
+                <w:sz w:val="24"/>
+                <w:szCs w:val="24"/>
+              </w:rPr>
+              <w:t>.</w:t>
+            </w:r>
+          </w:p>
+        </w:tc>
+        <w:tc>
+          <w:tcPr>
+            <w:tcW w:w="2943" w:type="dxa"/>
+            <w:shd w:val="clear" w:color="auto" w:fill="E2EFD9" w:themeFill="accent6" w:themeFillTint="33"/>
+          </w:tcPr>
+          <w:p>
+            <w:pPr>
+              <w:jc w:val="both"/>
+              <w:rPr>
+                <w:rFonts w:ascii="Times New Roman" w:hAnsi="Times New Roman" w:cs="Times New Roman"/>
+                <w:sz w:val="24"/>
+                <w:szCs w:val="24"/>
+              </w:rPr>
+            </w:pPr>
+            <w:r>
+              <w:rPr>
+                <w:rFonts w:ascii="Times New Roman" w:hAnsi="Times New Roman" w:cs="Times New Roman"/>
+                <w:sz w:val="24"/>
+                <w:szCs w:val="24"/>
+              </w:rPr>
+              <w:t xml:space="preserve">Sacar max </w:t>
+            </w:r>
+            <w:r>
+              <w:rPr>
+                <w:rFonts w:ascii="Times New Roman" w:hAnsi="Times New Roman" w:cs="Times New Roman"/>
+                <w:sz w:val="24"/>
+                <w:szCs w:val="24"/>
+              </w:rPr>
+              <w:t>no tiene peor caso porque al hacer sink</w:t>
+            </w:r>
+            <w:r>
+              <w:rPr>
+                <w:rFonts w:ascii="Times New Roman" w:hAnsi="Times New Roman" w:cs="Times New Roman"/>
+                <w:sz w:val="24"/>
+                <w:szCs w:val="24"/>
+              </w:rPr>
+              <w:t>()</w:t>
+            </w:r>
+            <w:r>
+              <w:rPr>
+                <w:rFonts w:ascii="Times New Roman" w:hAnsi="Times New Roman" w:cs="Times New Roman"/>
+                <w:sz w:val="24"/>
+                <w:szCs w:val="24"/>
               </w:rPr>
               <w:t>, siempre va a recorrer toda la altura del árbol</w:t>
             </w:r>
             <w:r>
               <w:rPr>
-                <w:rFonts w:ascii="Arial" w:hAnsi="Arial" w:cs="Arial"/>
-              </w:rPr>
-              <w:t xml:space="preserve"> </w:t>
+                <w:rFonts w:ascii="Times New Roman" w:hAnsi="Times New Roman" w:cs="Times New Roman"/>
+                <w:sz w:val="24"/>
+                <w:szCs w:val="24"/>
+              </w:rPr>
+              <w:t>.</w:t>
             </w:r>
           </w:p>
         </w:tc>
@@ -575,39 +717,50 @@
         <w:tc>
           <w:tcPr>
             <w:tcW w:w="2942" w:type="dxa"/>
-          </w:tcPr>
-          <w:p>
-            <w:pPr>
-              <w:rPr>
-                <w:rFonts w:ascii="Arial" w:hAnsi="Arial" w:cs="Arial"/>
-              </w:rPr>
-            </w:pPr>
-            <w:r>
-              <w:t xml:space="preserve">Complejidad peor caso de </w:t>
-            </w:r>
-            <w:proofErr w:type="spellStart"/>
-            <w:r>
-              <w:t>sacarMax</w:t>
-            </w:r>
-            <w:proofErr w:type="spellEnd"/>
-            <w:r>
-              <w:t xml:space="preserve"> ()</w:t>
-            </w:r>
-          </w:p>
-        </w:tc>
-        <w:tc>
-          <w:tcPr>
-            <w:tcW w:w="2943" w:type="dxa"/>
-          </w:tcPr>
-          <w:p>
-            <w:pPr>
-              <w:rPr>
-                <w:rFonts w:ascii="Arial" w:hAnsi="Arial" w:cs="Arial"/>
-              </w:rPr>
-            </w:pPr>
-            <w:r>
-              <w:rPr>
-                <w:rFonts w:ascii="Arial" w:hAnsi="Arial" w:cs="Arial"/>
+            <w:shd w:val="clear" w:color="auto" w:fill="A8D08D" w:themeFill="accent6" w:themeFillTint="99"/>
+          </w:tcPr>
+          <w:p>
+            <w:pPr>
+              <w:jc w:val="both"/>
+              <w:rPr>
+                <w:rFonts w:ascii="Times New Roman" w:hAnsi="Times New Roman" w:cs="Times New Roman"/>
+                <w:b/>
+                <w:bCs/>
+                <w:sz w:val="24"/>
+                <w:szCs w:val="24"/>
+              </w:rPr>
+            </w:pPr>
+            <w:r>
+              <w:rPr>
+                <w:rFonts w:ascii="Times New Roman" w:hAnsi="Times New Roman" w:cs="Times New Roman"/>
+                <w:b/>
+                <w:bCs/>
+                <w:sz w:val="24"/>
+                <w:szCs w:val="24"/>
+              </w:rPr>
+              <w:t>Complejidad peor caso de sacarMax ()</w:t>
+            </w:r>
+          </w:p>
+        </w:tc>
+        <w:tc>
+          <w:tcPr>
+            <w:tcW w:w="2943" w:type="dxa"/>
+            <w:shd w:val="clear" w:color="auto" w:fill="E2EFD9" w:themeFill="accent6" w:themeFillTint="33"/>
+          </w:tcPr>
+          <w:p>
+            <w:pPr>
+              <w:jc w:val="both"/>
+              <w:rPr>
+                <w:rFonts w:ascii="Times New Roman" w:hAnsi="Times New Roman" w:cs="Times New Roman"/>
+                <w:sz w:val="24"/>
+                <w:szCs w:val="24"/>
+              </w:rPr>
+            </w:pPr>
+            <w:r>
+              <w:rPr>
+                <w:rFonts w:ascii="Times New Roman" w:hAnsi="Times New Roman" w:cs="Times New Roman"/>
+                <w:sz w:val="24"/>
+                <w:szCs w:val="24"/>
               </w:rPr>
               <w:t>O(k)</w:t>
             </w:r>
@@ -616,26 +769,40 @@
         <w:tc>
           <w:tcPr>
             <w:tcW w:w="2943" w:type="dxa"/>
-          </w:tcPr>
-          <w:p>
-            <w:pPr>
-              <w:rPr>
-                <w:rFonts w:ascii="Arial" w:hAnsi="Arial" w:cs="Arial"/>
-              </w:rPr>
-            </w:pPr>
-            <w:proofErr w:type="gramStart"/>
-            <w:r>
-              <w:rPr>
-                <w:rFonts w:ascii="Arial" w:hAnsi="Arial" w:cs="Arial"/>
-              </w:rPr>
-              <w:t>O(</w:t>
-            </w:r>
-            <w:proofErr w:type="gramEnd"/>
-            <w:r>
-              <w:rPr>
-                <w:rFonts w:ascii="Arial" w:hAnsi="Arial" w:cs="Arial"/>
-              </w:rPr>
-              <w:t>2Log N)</w:t>
+            <w:shd w:val="clear" w:color="auto" w:fill="E2EFD9" w:themeFill="accent6" w:themeFillTint="33"/>
+          </w:tcPr>
+          <w:p>
+            <w:pPr>
+              <w:jc w:val="both"/>
+              <w:rPr>
+                <w:rFonts w:ascii="Times New Roman" w:hAnsi="Times New Roman" w:cs="Times New Roman"/>
+                <w:sz w:val="24"/>
+                <w:szCs w:val="24"/>
+              </w:rPr>
+            </w:pPr>
+            <w:r>
+              <w:rPr>
+                <w:rFonts w:ascii="Times New Roman" w:hAnsi="Times New Roman" w:cs="Times New Roman"/>
+                <w:sz w:val="24"/>
+                <w:szCs w:val="24"/>
+              </w:rPr>
+              <w:t>O(2</w:t>
+            </w:r>
+            <w:r>
+              <w:rPr>
+                <w:rFonts w:ascii="Times New Roman" w:hAnsi="Times New Roman" w:cs="Times New Roman"/>
+                <w:sz w:val="24"/>
+                <w:szCs w:val="24"/>
+              </w:rPr>
+              <w:t xml:space="preserve"> </w:t>
+            </w:r>
+            <w:r>
+              <w:rPr>
+                <w:rFonts w:ascii="Times New Roman" w:hAnsi="Times New Roman" w:cs="Times New Roman"/>
+                <w:sz w:val="24"/>
+                <w:szCs w:val="24"/>
+              </w:rPr>
+              <w:t>Log N)</w:t>
             </w:r>
           </w:p>
         </w:tc>
@@ -644,87 +811,86 @@
         <w:tc>
           <w:tcPr>
             <w:tcW w:w="2942" w:type="dxa"/>
-          </w:tcPr>
-          <w:p>
-            <w:pPr>
-              <w:rPr>
-                <w:rFonts w:ascii="Arial" w:hAnsi="Arial" w:cs="Arial"/>
-              </w:rPr>
-            </w:pPr>
-            <w:r>
-              <w:t xml:space="preserve">¿Cuándo ocurre el mejor caso de </w:t>
-            </w:r>
-            <w:proofErr w:type="spellStart"/>
-            <w:r>
-              <w:t>sacarMax</w:t>
-            </w:r>
-            <w:proofErr w:type="spellEnd"/>
-            <w:r>
-              <w:t xml:space="preserve"> ()?</w:t>
-            </w:r>
-          </w:p>
-        </w:tc>
-        <w:tc>
-          <w:tcPr>
-            <w:tcW w:w="2943" w:type="dxa"/>
-          </w:tcPr>
-          <w:p>
-            <w:pPr>
-              <w:rPr>
-                <w:rFonts w:ascii="Arial" w:hAnsi="Arial" w:cs="Arial"/>
-              </w:rPr>
-            </w:pPr>
-            <w:r>
-              <w:rPr>
-                <w:rFonts w:ascii="Arial" w:hAnsi="Arial" w:cs="Arial"/>
-              </w:rPr>
-              <w:t xml:space="preserve">Sacar </w:t>
-            </w:r>
-            <w:proofErr w:type="spellStart"/>
-            <w:r>
-              <w:rPr>
-                <w:rFonts w:ascii="Arial" w:hAnsi="Arial" w:cs="Arial"/>
-              </w:rPr>
-              <w:t>max</w:t>
-            </w:r>
-            <w:proofErr w:type="spellEnd"/>
-            <w:r>
-              <w:rPr>
-                <w:rFonts w:ascii="Arial" w:hAnsi="Arial" w:cs="Arial"/>
-              </w:rPr>
-              <w:t xml:space="preserve"> es no adaptativo, ya que siempre saca el primero de manera constante</w:t>
-            </w:r>
-          </w:p>
-        </w:tc>
-        <w:tc>
-          <w:tcPr>
-            <w:tcW w:w="2943" w:type="dxa"/>
-          </w:tcPr>
-          <w:p>
-            <w:pPr>
-              <w:rPr>
-                <w:rFonts w:ascii="Arial" w:hAnsi="Arial" w:cs="Arial"/>
-              </w:rPr>
-            </w:pPr>
-            <w:r>
-              <w:rPr>
-                <w:rFonts w:ascii="Arial" w:hAnsi="Arial" w:cs="Arial"/>
-              </w:rPr>
-              <w:t xml:space="preserve">Sacar </w:t>
-            </w:r>
-            <w:proofErr w:type="spellStart"/>
-            <w:r>
-              <w:rPr>
-                <w:rFonts w:ascii="Arial" w:hAnsi="Arial" w:cs="Arial"/>
-              </w:rPr>
-              <w:t>max</w:t>
-            </w:r>
-            <w:proofErr w:type="spellEnd"/>
-            <w:r>
-              <w:rPr>
-                <w:rFonts w:ascii="Arial" w:hAnsi="Arial" w:cs="Arial"/>
-              </w:rPr>
-              <w:t xml:space="preserve"> siempre va a recorrer toda la altura del árbol, ya que saca el mayor, y pone el último elemento en esa posición y lo reorganiza.</w:t>
+            <w:shd w:val="clear" w:color="auto" w:fill="A8D08D" w:themeFill="accent6" w:themeFillTint="99"/>
+          </w:tcPr>
+          <w:p>
+            <w:pPr>
+              <w:jc w:val="both"/>
+              <w:rPr>
+                <w:rFonts w:ascii="Times New Roman" w:hAnsi="Times New Roman" w:cs="Times New Roman"/>
+                <w:b/>
+                <w:bCs/>
+                <w:sz w:val="24"/>
+                <w:szCs w:val="24"/>
+              </w:rPr>
+            </w:pPr>
+            <w:r>
+              <w:rPr>
+                <w:rFonts w:ascii="Times New Roman" w:hAnsi="Times New Roman" w:cs="Times New Roman"/>
+                <w:b/>
+                <w:bCs/>
+                <w:sz w:val="24"/>
+                <w:szCs w:val="24"/>
+              </w:rPr>
+              <w:t>¿Cuándo ocurre el mejor caso de sacarMax ()?</w:t>
+            </w:r>
+          </w:p>
+        </w:tc>
+        <w:tc>
+          <w:tcPr>
+            <w:tcW w:w="2943" w:type="dxa"/>
+            <w:shd w:val="clear" w:color="auto" w:fill="E2EFD9" w:themeFill="accent6" w:themeFillTint="33"/>
+          </w:tcPr>
+          <w:p>
+            <w:pPr>
+              <w:jc w:val="both"/>
+              <w:rPr>
+                <w:rFonts w:ascii="Times New Roman" w:hAnsi="Times New Roman" w:cs="Times New Roman"/>
+                <w:sz w:val="24"/>
+                <w:szCs w:val="24"/>
+              </w:rPr>
+            </w:pPr>
+            <w:r>
+              <w:rPr>
+                <w:rFonts w:ascii="Times New Roman" w:hAnsi="Times New Roman" w:cs="Times New Roman"/>
+                <w:sz w:val="24"/>
+                <w:szCs w:val="24"/>
+              </w:rPr>
+              <w:t>Sacar max es no adaptativo, ya que siempre saca el primero de manera constante</w:t>
+            </w:r>
+            <w:r>
+              <w:rPr>
+                <w:rFonts w:ascii="Times New Roman" w:hAnsi="Times New Roman" w:cs="Times New Roman"/>
+                <w:sz w:val="24"/>
+                <w:szCs w:val="24"/>
+              </w:rPr>
+              <w:t>.</w:t>
+            </w:r>
+            <w:bookmarkStart w:id="0" w:name="_GoBack"/>
+            <w:bookmarkEnd w:id="0"/>
+          </w:p>
+        </w:tc>
+        <w:tc>
+          <w:tcPr>
+            <w:tcW w:w="2943" w:type="dxa"/>
+            <w:shd w:val="clear" w:color="auto" w:fill="E2EFD9" w:themeFill="accent6" w:themeFillTint="33"/>
+          </w:tcPr>
+          <w:p>
+            <w:pPr>
+              <w:jc w:val="both"/>
+              <w:rPr>
+                <w:rFonts w:ascii="Times New Roman" w:hAnsi="Times New Roman" w:cs="Times New Roman"/>
+                <w:sz w:val="24"/>
+                <w:szCs w:val="24"/>
+              </w:rPr>
+            </w:pPr>
+            <w:r>
+              <w:rPr>
+                <w:rFonts w:ascii="Times New Roman" w:hAnsi="Times New Roman" w:cs="Times New Roman"/>
+                <w:sz w:val="24"/>
+                <w:szCs w:val="24"/>
+              </w:rPr>
+              <w:t>Sacar max siempre va a recorrer toda la altura del árbol, ya que saca el mayor, y pone el último elemento en esa posición y lo reorganiza.</w:t>
             </w:r>
           </w:p>
         </w:tc>
@@ -733,39 +899,50 @@
         <w:tc>
           <w:tcPr>
             <w:tcW w:w="2942" w:type="dxa"/>
-          </w:tcPr>
-          <w:p>
-            <w:pPr>
-              <w:rPr>
-                <w:rFonts w:ascii="Arial" w:hAnsi="Arial" w:cs="Arial"/>
-              </w:rPr>
-            </w:pPr>
-            <w:r>
-              <w:t xml:space="preserve">Complejidad mejor caso de </w:t>
-            </w:r>
-            <w:proofErr w:type="spellStart"/>
-            <w:r>
-              <w:t>sacarMax</w:t>
-            </w:r>
-            <w:proofErr w:type="spellEnd"/>
-            <w:r>
-              <w:t xml:space="preserve"> ()</w:t>
-            </w:r>
-          </w:p>
-        </w:tc>
-        <w:tc>
-          <w:tcPr>
-            <w:tcW w:w="2943" w:type="dxa"/>
-          </w:tcPr>
-          <w:p>
-            <w:pPr>
-              <w:rPr>
-                <w:rFonts w:ascii="Arial" w:hAnsi="Arial" w:cs="Arial"/>
-              </w:rPr>
-            </w:pPr>
-            <w:r>
-              <w:rPr>
-                <w:rFonts w:ascii="Arial" w:hAnsi="Arial" w:cs="Arial"/>
+            <w:shd w:val="clear" w:color="auto" w:fill="A8D08D" w:themeFill="accent6" w:themeFillTint="99"/>
+          </w:tcPr>
+          <w:p>
+            <w:pPr>
+              <w:jc w:val="both"/>
+              <w:rPr>
+                <w:rFonts w:ascii="Times New Roman" w:hAnsi="Times New Roman" w:cs="Times New Roman"/>
+                <w:b/>
+                <w:bCs/>
+                <w:sz w:val="24"/>
+                <w:szCs w:val="24"/>
+              </w:rPr>
+            </w:pPr>
+            <w:r>
+              <w:rPr>
+                <w:rFonts w:ascii="Times New Roman" w:hAnsi="Times New Roman" w:cs="Times New Roman"/>
+                <w:b/>
+                <w:bCs/>
+                <w:sz w:val="24"/>
+                <w:szCs w:val="24"/>
+              </w:rPr>
+              <w:t>Complejidad mejor caso de sacarMax ()</w:t>
+            </w:r>
+          </w:p>
+        </w:tc>
+        <w:tc>
+          <w:tcPr>
+            <w:tcW w:w="2943" w:type="dxa"/>
+            <w:shd w:val="clear" w:color="auto" w:fill="E2EFD9" w:themeFill="accent6" w:themeFillTint="33"/>
+          </w:tcPr>
+          <w:p>
+            <w:pPr>
+              <w:jc w:val="both"/>
+              <w:rPr>
+                <w:rFonts w:ascii="Times New Roman" w:hAnsi="Times New Roman" w:cs="Times New Roman"/>
+                <w:sz w:val="24"/>
+                <w:szCs w:val="24"/>
+              </w:rPr>
+            </w:pPr>
+            <w:r>
+              <w:rPr>
+                <w:rFonts w:ascii="Times New Roman" w:hAnsi="Times New Roman" w:cs="Times New Roman"/>
+                <w:sz w:val="24"/>
+                <w:szCs w:val="24"/>
               </w:rPr>
               <w:t>O(k)</w:t>
             </w:r>
@@ -774,16 +951,22 @@
         <w:tc>
           <w:tcPr>
             <w:tcW w:w="2943" w:type="dxa"/>
-          </w:tcPr>
-          <w:p>
-            <w:pPr>
-              <w:rPr>
-                <w:rFonts w:ascii="Arial" w:hAnsi="Arial" w:cs="Arial"/>
-              </w:rPr>
-            </w:pPr>
-            <w:r>
-              <w:rPr>
-                <w:rFonts w:ascii="Arial" w:hAnsi="Arial" w:cs="Arial"/>
+            <w:shd w:val="clear" w:color="auto" w:fill="E2EFD9" w:themeFill="accent6" w:themeFillTint="33"/>
+          </w:tcPr>
+          <w:p>
+            <w:pPr>
+              <w:jc w:val="both"/>
+              <w:rPr>
+                <w:rFonts w:ascii="Times New Roman" w:hAnsi="Times New Roman" w:cs="Times New Roman"/>
+                <w:sz w:val="24"/>
+                <w:szCs w:val="24"/>
+              </w:rPr>
+            </w:pPr>
+            <w:r>
+              <w:rPr>
+                <w:rFonts w:ascii="Times New Roman" w:hAnsi="Times New Roman" w:cs="Times New Roman"/>
+                <w:sz w:val="24"/>
+                <w:szCs w:val="24"/>
               </w:rPr>
               <w:t>O (2 Log N)</w:t>
             </w:r>
@@ -794,79 +977,100 @@
         <w:tc>
           <w:tcPr>
             <w:tcW w:w="2942" w:type="dxa"/>
-          </w:tcPr>
-          <w:p>
-            <w:pPr>
-              <w:rPr>
-                <w:rFonts w:ascii="Arial" w:hAnsi="Arial" w:cs="Arial"/>
-              </w:rPr>
-            </w:pPr>
-            <w:r>
-              <w:t xml:space="preserve">Tiempo promedio de </w:t>
-            </w:r>
-            <w:proofErr w:type="spellStart"/>
-            <w:r>
-              <w:t>sacarMax</w:t>
-            </w:r>
-            <w:proofErr w:type="spellEnd"/>
-            <w:r>
-              <w:t xml:space="preserve"> () (Promedio de sacar 200.000 datos de una cola con 200.000 datos)</w:t>
-            </w:r>
-          </w:p>
-        </w:tc>
-        <w:tc>
-          <w:tcPr>
-            <w:tcW w:w="2943" w:type="dxa"/>
-          </w:tcPr>
-          <w:p>
-            <w:pPr>
-              <w:rPr>
-                <w:rFonts w:ascii="Arial" w:hAnsi="Arial" w:cs="Arial"/>
-              </w:rPr>
-            </w:pPr>
-            <w:r>
-              <w:rPr>
-                <w:rFonts w:ascii="Arial" w:hAnsi="Arial" w:cs="Arial"/>
+            <w:shd w:val="clear" w:color="auto" w:fill="A8D08D" w:themeFill="accent6" w:themeFillTint="99"/>
+          </w:tcPr>
+          <w:p>
+            <w:pPr>
+              <w:jc w:val="both"/>
+              <w:rPr>
+                <w:rFonts w:ascii="Times New Roman" w:hAnsi="Times New Roman" w:cs="Times New Roman"/>
+                <w:b/>
+                <w:bCs/>
+                <w:sz w:val="24"/>
+                <w:szCs w:val="24"/>
+              </w:rPr>
+            </w:pPr>
+            <w:r>
+              <w:rPr>
+                <w:rFonts w:ascii="Times New Roman" w:hAnsi="Times New Roman" w:cs="Times New Roman"/>
+                <w:b/>
+                <w:bCs/>
+                <w:sz w:val="24"/>
+                <w:szCs w:val="24"/>
+              </w:rPr>
+              <w:t>Tiempo promedio de sacarMax () (Promedio de sacar 200.000 datos de una cola con 200.000 datos)</w:t>
+            </w:r>
+          </w:p>
+        </w:tc>
+        <w:tc>
+          <w:tcPr>
+            <w:tcW w:w="2943" w:type="dxa"/>
+            <w:shd w:val="clear" w:color="auto" w:fill="E2EFD9" w:themeFill="accent6" w:themeFillTint="33"/>
+          </w:tcPr>
+          <w:p>
+            <w:pPr>
+              <w:jc w:val="both"/>
+              <w:rPr>
+                <w:rFonts w:ascii="Times New Roman" w:hAnsi="Times New Roman" w:cs="Times New Roman"/>
+                <w:sz w:val="24"/>
+                <w:szCs w:val="24"/>
+              </w:rPr>
+            </w:pPr>
+            <w:r>
+              <w:rPr>
+                <w:rFonts w:ascii="Times New Roman" w:hAnsi="Times New Roman" w:cs="Times New Roman"/>
+                <w:sz w:val="24"/>
+                <w:szCs w:val="24"/>
               </w:rPr>
               <w:t>Saca 200000 datos de una cola de 200000 datos en 49 milisegundos. En promedio saca un dato en 0,000245 milisegundos</w:t>
             </w:r>
-          </w:p>
-        </w:tc>
-        <w:tc>
-          <w:tcPr>
-            <w:tcW w:w="2943" w:type="dxa"/>
-          </w:tcPr>
-          <w:p>
-            <w:pPr>
-              <w:rPr>
-                <w:rFonts w:ascii="Arial" w:hAnsi="Arial" w:cs="Arial"/>
-              </w:rPr>
-            </w:pPr>
-            <w:r>
-              <w:rPr>
-                <w:rFonts w:ascii="Arial" w:hAnsi="Arial" w:cs="Arial"/>
-              </w:rPr>
-              <w:t xml:space="preserve">Saca 200000 datos de un </w:t>
-            </w:r>
-            <w:proofErr w:type="spellStart"/>
-            <w:r>
-              <w:rPr>
-                <w:rFonts w:ascii="Arial" w:hAnsi="Arial" w:cs="Arial"/>
-              </w:rPr>
-              <w:t>heap</w:t>
-            </w:r>
-            <w:proofErr w:type="spellEnd"/>
-            <w:r>
-              <w:rPr>
-                <w:rFonts w:ascii="Arial" w:hAnsi="Arial" w:cs="Arial"/>
-              </w:rPr>
-              <w:t xml:space="preserve"> de 200000 datos en 133 milisegundos</w:t>
-            </w:r>
-            <w:r>
-              <w:rPr>
-                <w:rFonts w:ascii="Arial" w:hAnsi="Arial" w:cs="Arial"/>
+            <w:r>
+              <w:rPr>
+                <w:rFonts w:ascii="Times New Roman" w:hAnsi="Times New Roman" w:cs="Times New Roman"/>
+                <w:sz w:val="24"/>
+                <w:szCs w:val="24"/>
+              </w:rPr>
+              <w:t>.</w:t>
+            </w:r>
+          </w:p>
+        </w:tc>
+        <w:tc>
+          <w:tcPr>
+            <w:tcW w:w="2943" w:type="dxa"/>
+            <w:shd w:val="clear" w:color="auto" w:fill="E2EFD9" w:themeFill="accent6" w:themeFillTint="33"/>
+          </w:tcPr>
+          <w:p>
+            <w:pPr>
+              <w:jc w:val="both"/>
+              <w:rPr>
+                <w:rFonts w:ascii="Times New Roman" w:hAnsi="Times New Roman" w:cs="Times New Roman"/>
+                <w:sz w:val="24"/>
+                <w:szCs w:val="24"/>
+              </w:rPr>
+            </w:pPr>
+            <w:r>
+              <w:rPr>
+                <w:rFonts w:ascii="Times New Roman" w:hAnsi="Times New Roman" w:cs="Times New Roman"/>
+                <w:sz w:val="24"/>
+                <w:szCs w:val="24"/>
+              </w:rPr>
+              <w:t>Saca 200000 datos de un heap de 200000 datos en 133 milisegundos</w:t>
+            </w:r>
+            <w:r>
+              <w:rPr>
+                <w:rFonts w:ascii="Times New Roman" w:hAnsi="Times New Roman" w:cs="Times New Roman"/>
+                <w:sz w:val="24"/>
+                <w:szCs w:val="24"/>
               </w:rPr>
               <w:t>. En promedio saca un dato en 0,000665</w:t>
+            </w:r>
+            <w:r>
+              <w:rPr>
+                <w:rFonts w:ascii="Times New Roman" w:hAnsi="Times New Roman" w:cs="Times New Roman"/>
+                <w:sz w:val="24"/>
+                <w:szCs w:val="24"/>
+              </w:rPr>
+              <w:t>.</w:t>
             </w:r>
           </w:p>
         </w:tc>
@@ -874,45 +1078,156 @@
     </w:tbl>
     <w:p>
       <w:pPr>
+        <w:jc w:val="both"/>
         <w:rPr>
-          <w:rFonts w:ascii="Arial" w:hAnsi="Arial" w:cs="Arial"/>
+          <w:rFonts w:ascii="Times New Roman" w:hAnsi="Times New Roman" w:cs="Times New Roman"/>
+          <w:sz w:val="24"/>
+          <w:szCs w:val="24"/>
+        </w:rPr>
+      </w:pPr>
+    </w:p>
+    <w:p>
+      <w:pPr>
+        <w:jc w:val="both"/>
+        <w:rPr>
+          <w:rFonts w:ascii="Times New Roman" w:hAnsi="Times New Roman" w:cs="Times New Roman"/>
+          <w:sz w:val="24"/>
+          <w:szCs w:val="24"/>
+        </w:rPr>
+      </w:pPr>
+    </w:p>
+    <w:p>
+      <w:pPr>
+        <w:jc w:val="both"/>
+        <w:rPr>
+          <w:rFonts w:ascii="Times New Roman" w:hAnsi="Times New Roman" w:cs="Times New Roman"/>
+          <w:sz w:val="24"/>
+          <w:szCs w:val="24"/>
         </w:rPr>
       </w:pPr>
       <w:r>
         <w:rPr>
-          <w:rFonts w:ascii="Arial" w:hAnsi="Arial" w:cs="Arial"/>
+          <w:rFonts w:ascii="Times New Roman" w:hAnsi="Times New Roman" w:cs="Times New Roman"/>
+          <w:sz w:val="24"/>
+          <w:szCs w:val="24"/>
         </w:rPr>
-        <w:t xml:space="preserve"> </w:t>
+        <w:lastRenderedPageBreak/>
+        <w:t>En conclusión, el mejor para agregar es el MaxHeapCP, pero el mejor para sacar es el MaxColaCP</w:t>
+      </w:r>
+      <w:r>
+        <w:rPr>
+          <w:rFonts w:ascii="Times New Roman" w:hAnsi="Times New Roman" w:cs="Times New Roman"/>
+          <w:sz w:val="24"/>
+          <w:szCs w:val="24"/>
+        </w:rPr>
+        <w:t>.</w:t>
+      </w:r>
+      <w:r>
+        <w:rPr>
+          <w:rFonts w:ascii="Times New Roman" w:hAnsi="Times New Roman" w:cs="Times New Roman"/>
+          <w:sz w:val="24"/>
+          <w:szCs w:val="24"/>
+        </w:rPr>
+        <w:t xml:space="preserve"> Se denota entonces una preferencia por el MaxHeapCP para el manejo de datos en el taller 4, debido a que las diferencia para sacar comparendos entre </w:t>
+      </w:r>
+      <w:r>
+        <w:rPr>
+          <w:rFonts w:ascii="Times New Roman" w:hAnsi="Times New Roman" w:cs="Times New Roman"/>
+          <w:sz w:val="24"/>
+          <w:szCs w:val="24"/>
+        </w:rPr>
+        <w:t>MaxHeapCP</w:t>
+      </w:r>
+      <w:r>
+        <w:rPr>
+          <w:rFonts w:ascii="Times New Roman" w:hAnsi="Times New Roman" w:cs="Times New Roman"/>
+          <w:sz w:val="24"/>
+          <w:szCs w:val="24"/>
+        </w:rPr>
+        <w:t xml:space="preserve"> y </w:t>
+      </w:r>
+      <w:r>
+        <w:rPr>
+          <w:rFonts w:ascii="Times New Roman" w:hAnsi="Times New Roman" w:cs="Times New Roman"/>
+          <w:sz w:val="24"/>
+          <w:szCs w:val="24"/>
+        </w:rPr>
+        <w:t>MaxColaCP</w:t>
+      </w:r>
+      <w:r>
+        <w:rPr>
+          <w:rFonts w:ascii="Times New Roman" w:hAnsi="Times New Roman" w:cs="Times New Roman"/>
+          <w:sz w:val="24"/>
+          <w:szCs w:val="24"/>
+        </w:rPr>
+        <w:t xml:space="preserve"> es mínima, mientras que el inicializar los datos puede llegar a ser una eternidad en la cola</w:t>
+      </w:r>
+      <w:r>
+        <w:rPr>
+          <w:rFonts w:ascii="Times New Roman" w:hAnsi="Times New Roman" w:cs="Times New Roman"/>
+          <w:sz w:val="24"/>
+          <w:szCs w:val="24"/>
+        </w:rPr>
+        <w:t xml:space="preserve"> a comparación del heap</w:t>
+      </w:r>
+      <w:r>
+        <w:rPr>
+          <w:rFonts w:ascii="Times New Roman" w:hAnsi="Times New Roman" w:cs="Times New Roman"/>
+          <w:sz w:val="24"/>
+          <w:szCs w:val="24"/>
+        </w:rPr>
+        <w:t>.</w:t>
       </w:r>
     </w:p>
     <w:p>
       <w:pPr>
+        <w:jc w:val="both"/>
         <w:rPr>
-          <w:rFonts w:ascii="Arial" w:hAnsi="Arial" w:cs="Arial"/>
+          <w:rFonts w:ascii="Times New Roman" w:hAnsi="Times New Roman" w:cs="Times New Roman"/>
+          <w:b/>
+          <w:bCs/>
+          <w:sz w:val="24"/>
+          <w:szCs w:val="24"/>
         </w:rPr>
       </w:pPr>
       <w:r>
         <w:rPr>
-          <w:rFonts w:ascii="Arial" w:hAnsi="Arial" w:cs="Arial"/>
+          <w:rFonts w:ascii="Times New Roman" w:hAnsi="Times New Roman" w:cs="Times New Roman"/>
+          <w:b/>
+          <w:bCs/>
+          <w:sz w:val="24"/>
+          <w:szCs w:val="24"/>
         </w:rPr>
-        <w:t xml:space="preserve">En conclusión, el mejor para agregar es el </w:t>
+        <w:t>NOTA ADICIONAL:</w:t>
       </w:r>
-      <w:proofErr w:type="spellStart"/>
+    </w:p>
+    <w:p>
+      <w:pPr>
+        <w:jc w:val="both"/>
+        <w:rPr>
+          <w:rFonts w:ascii="Times New Roman" w:hAnsi="Times New Roman" w:cs="Times New Roman"/>
+          <w:sz w:val="24"/>
+          <w:szCs w:val="24"/>
+        </w:rPr>
+      </w:pPr>
       <w:r>
         <w:rPr>
-          <w:rFonts w:ascii="Arial" w:hAnsi="Arial" w:cs="Arial"/>
+          <w:rFonts w:ascii="Times New Roman" w:hAnsi="Times New Roman" w:cs="Times New Roman"/>
+          <w:sz w:val="24"/>
+          <w:szCs w:val="24"/>
         </w:rPr>
-        <w:t>MaxHeapCP</w:t>
+        <w:t>Se aclara que todos las pruebas realizadas y los tiempos medidos fueron estimados con las máquinas de las salas Turing y Waira de la Universidad; si se estiman tiempos diferentes, por favor comprobar dichos datos con computadores de las salas antes mencionadas.</w:t>
       </w:r>
-      <w:proofErr w:type="spellEnd"/>
-      <w:r>
+    </w:p>
+    <w:p>
+      <w:pPr>
+        <w:jc w:val="both"/>
         <w:rPr>
-          <w:rFonts w:ascii="Arial" w:hAnsi="Arial" w:cs="Arial"/>
+          <w:rFonts w:ascii="Times New Roman" w:hAnsi="Times New Roman" w:cs="Times New Roman"/>
+          <w:sz w:val="24"/>
+          <w:szCs w:val="24"/>
         </w:rPr>
-        <w:t>, pero el mejor para sacar es el MaxColaCP</w:t>
-      </w:r>
-      <w:bookmarkStart w:id="0" w:name="_GoBack"/>
-      <w:bookmarkEnd w:id="0"/>
+      </w:pPr>
     </w:p>
     <w:sectPr>
       <w:headerReference w:type="default" r:id="rId6"/>
@@ -982,15 +1297,7 @@
       <w:pStyle w:val="Encabezado"/>
     </w:pPr>
     <w:r>
-      <w:t xml:space="preserve">Juan Andrés Ariza </w:t>
-    </w:r>
-    <w:proofErr w:type="spellStart"/>
-    <w:r>
-      <w:t>Gacharná</w:t>
-    </w:r>
-    <w:proofErr w:type="spellEnd"/>
-    <w:r>
-      <w:t xml:space="preserve"> 201911442</w:t>
+      <w:t>Juan Andrés Ariza Gacharná 201911442</w:t>
     </w:r>
   </w:p>
   <w:p>

</xml_diff>

<commit_message>
Se finaliza el taller. Test y modificaciones terminadas.
</commit_message>
<xml_diff>
--- a/docs/Documento Análisis.docx
+++ b/docs/Documento Análisis.docx
@@ -24,6 +24,27 @@
         <w:t>Documento Análisis</w:t>
       </w:r>
     </w:p>
+    <w:p>
+      <w:pPr>
+        <w:rPr>
+          <w:rFonts w:ascii="Times New Roman" w:hAnsi="Times New Roman" w:cs="Times New Roman"/>
+          <w:b/>
+          <w:bCs/>
+          <w:sz w:val="24"/>
+          <w:szCs w:val="24"/>
+        </w:rPr>
+      </w:pPr>
+      <w:r>
+        <w:rPr>
+          <w:rFonts w:ascii="Times New Roman" w:hAnsi="Times New Roman" w:cs="Times New Roman"/>
+          <w:b/>
+          <w:bCs/>
+          <w:sz w:val="24"/>
+          <w:szCs w:val="24"/>
+        </w:rPr>
+        <w:t>PUNTO 2:</w:t>
+      </w:r>
+    </w:p>
     <w:tbl>
       <w:tblPr>
         <w:tblStyle w:val="Tablaconcuadrcula"/>
@@ -59,24 +80,24 @@
           </w:tcPr>
           <w:p>
             <w:pPr>
-              <w:jc w:val="both"/>
-              <w:rPr>
-                <w:rFonts w:ascii="Times New Roman" w:hAnsi="Times New Roman" w:cs="Times New Roman"/>
-                <w:b/>
-                <w:bCs/>
-                <w:sz w:val="24"/>
-                <w:szCs w:val="24"/>
-              </w:rPr>
-            </w:pPr>
-            <w:r>
-              <w:rPr>
-                <w:rFonts w:ascii="Times New Roman" w:hAnsi="Times New Roman" w:cs="Times New Roman"/>
-                <w:b/>
-                <w:bCs/>
-                <w:sz w:val="24"/>
-                <w:szCs w:val="24"/>
-              </w:rPr>
-              <w:t>MaxColaCP</w:t>
+              <w:jc w:val="center"/>
+              <w:rPr>
+                <w:rFonts w:ascii="Times New Roman" w:hAnsi="Times New Roman" w:cs="Times New Roman"/>
+                <w:b/>
+                <w:bCs/>
+                <w:sz w:val="24"/>
+                <w:szCs w:val="24"/>
+              </w:rPr>
+            </w:pPr>
+            <w:r>
+              <w:rPr>
+                <w:rFonts w:ascii="Times New Roman" w:hAnsi="Times New Roman" w:cs="Times New Roman"/>
+                <w:b/>
+                <w:bCs/>
+                <w:sz w:val="24"/>
+                <w:szCs w:val="24"/>
+              </w:rPr>
+              <w:t>Tabla de Hash Linear Probing</w:t>
             </w:r>
           </w:p>
         </w:tc>
@@ -87,24 +108,24 @@
           </w:tcPr>
           <w:p>
             <w:pPr>
-              <w:jc w:val="both"/>
-              <w:rPr>
-                <w:rFonts w:ascii="Times New Roman" w:hAnsi="Times New Roman" w:cs="Times New Roman"/>
-                <w:b/>
-                <w:bCs/>
-                <w:sz w:val="24"/>
-                <w:szCs w:val="24"/>
-              </w:rPr>
-            </w:pPr>
-            <w:r>
-              <w:rPr>
-                <w:rFonts w:ascii="Times New Roman" w:hAnsi="Times New Roman" w:cs="Times New Roman"/>
-                <w:b/>
-                <w:bCs/>
-                <w:sz w:val="24"/>
-                <w:szCs w:val="24"/>
-              </w:rPr>
-              <w:t>MaxHeapCP</w:t>
+              <w:jc w:val="center"/>
+              <w:rPr>
+                <w:rFonts w:ascii="Times New Roman" w:hAnsi="Times New Roman" w:cs="Times New Roman"/>
+                <w:b/>
+                <w:bCs/>
+                <w:sz w:val="24"/>
+                <w:szCs w:val="24"/>
+              </w:rPr>
+            </w:pPr>
+            <w:r>
+              <w:rPr>
+                <w:rFonts w:ascii="Times New Roman" w:hAnsi="Times New Roman" w:cs="Times New Roman"/>
+                <w:b/>
+                <w:bCs/>
+                <w:sz w:val="24"/>
+                <w:szCs w:val="24"/>
+              </w:rPr>
+              <w:t>Tabla de Hash Separate Chaining</w:t>
             </w:r>
           </w:p>
         </w:tc>
@@ -134,7 +155,7 @@
                 <w:sz w:val="24"/>
                 <w:szCs w:val="24"/>
               </w:rPr>
-              <w:t>¿Cuándo ocurre el peor caso de agregar()?</w:t>
+              <w:t>Número de duplas (K, V) en la tabla (valor N)</w:t>
             </w:r>
           </w:p>
         </w:tc>
@@ -145,28 +166,20 @@
           </w:tcPr>
           <w:p>
             <w:pPr>
-              <w:jc w:val="both"/>
-              <w:rPr>
-                <w:rFonts w:ascii="Times New Roman" w:hAnsi="Times New Roman" w:cs="Times New Roman"/>
-                <w:sz w:val="24"/>
-                <w:szCs w:val="24"/>
-              </w:rPr>
-            </w:pPr>
-            <w:r>
-              <w:rPr>
-                <w:rFonts w:ascii="Times New Roman" w:hAnsi="Times New Roman" w:cs="Times New Roman"/>
-                <w:sz w:val="24"/>
-                <w:szCs w:val="24"/>
-              </w:rPr>
-              <w:t>Cuando el nuevo dato que se agrega tiene menor prioridad que todos los datos en la lista, por lo que deberá recorrerse toda la cola hasta agregarse al final</w:t>
-            </w:r>
-            <w:r>
-              <w:rPr>
-                <w:rFonts w:ascii="Times New Roman" w:hAnsi="Times New Roman" w:cs="Times New Roman"/>
-                <w:sz w:val="24"/>
-                <w:szCs w:val="24"/>
-              </w:rPr>
-              <w:t>.</w:t>
+              <w:jc w:val="center"/>
+              <w:rPr>
+                <w:rFonts w:ascii="Times New Roman" w:hAnsi="Times New Roman" w:cs="Times New Roman"/>
+                <w:sz w:val="24"/>
+                <w:szCs w:val="24"/>
+              </w:rPr>
+            </w:pPr>
+            <w:r>
+              <w:rPr>
+                <w:rFonts w:ascii="Times New Roman" w:hAnsi="Times New Roman" w:cs="Times New Roman"/>
+                <w:sz w:val="24"/>
+                <w:szCs w:val="24"/>
+              </w:rPr>
+              <w:t>50219</w:t>
             </w:r>
           </w:p>
         </w:tc>
@@ -177,36 +190,20 @@
           </w:tcPr>
           <w:p>
             <w:pPr>
-              <w:jc w:val="both"/>
-              <w:rPr>
-                <w:rFonts w:ascii="Times New Roman" w:hAnsi="Times New Roman" w:cs="Times New Roman"/>
-                <w:sz w:val="24"/>
-                <w:szCs w:val="24"/>
-              </w:rPr>
-            </w:pPr>
-            <w:r>
-              <w:rPr>
-                <w:rFonts w:ascii="Times New Roman" w:hAnsi="Times New Roman" w:cs="Times New Roman"/>
-                <w:sz w:val="24"/>
-                <w:szCs w:val="24"/>
-              </w:rPr>
-              <w:t>Cuando el nuevo dato es el de mayor prioridad</w:t>
-            </w:r>
-            <w:r>
-              <w:rPr>
-                <w:rFonts w:ascii="Times New Roman" w:hAnsi="Times New Roman" w:cs="Times New Roman"/>
-                <w:sz w:val="24"/>
-                <w:szCs w:val="24"/>
-              </w:rPr>
-              <w:t>, ya que tiene que recorrer toda la altura del árbol</w:t>
-            </w:r>
-            <w:r>
-              <w:rPr>
-                <w:rFonts w:ascii="Times New Roman" w:hAnsi="Times New Roman" w:cs="Times New Roman"/>
-                <w:sz w:val="24"/>
-                <w:szCs w:val="24"/>
-              </w:rPr>
-              <w:t>.</w:t>
+              <w:jc w:val="center"/>
+              <w:rPr>
+                <w:rFonts w:ascii="Times New Roman" w:hAnsi="Times New Roman" w:cs="Times New Roman"/>
+                <w:sz w:val="24"/>
+                <w:szCs w:val="24"/>
+              </w:rPr>
+            </w:pPr>
+            <w:r>
+              <w:rPr>
+                <w:rFonts w:ascii="Times New Roman" w:hAnsi="Times New Roman" w:cs="Times New Roman"/>
+                <w:sz w:val="24"/>
+                <w:szCs w:val="24"/>
+              </w:rPr>
+              <w:t>50219</w:t>
             </w:r>
           </w:p>
         </w:tc>
@@ -236,7 +233,7 @@
                 <w:sz w:val="24"/>
                 <w:szCs w:val="24"/>
               </w:rPr>
-              <w:t>Complejidad peor caso de agregar()</w:t>
+              <w:t>Tamaño inicial del arreglo de la tabla (valor M inicial).</w:t>
             </w:r>
           </w:p>
         </w:tc>
@@ -247,20 +244,20 @@
           </w:tcPr>
           <w:p>
             <w:pPr>
-              <w:jc w:val="both"/>
-              <w:rPr>
-                <w:rFonts w:ascii="Times New Roman" w:hAnsi="Times New Roman" w:cs="Times New Roman"/>
-                <w:sz w:val="24"/>
-                <w:szCs w:val="24"/>
-              </w:rPr>
-            </w:pPr>
-            <w:r>
-              <w:rPr>
-                <w:rFonts w:ascii="Times New Roman" w:hAnsi="Times New Roman" w:cs="Times New Roman"/>
-                <w:sz w:val="24"/>
-                <w:szCs w:val="24"/>
-              </w:rPr>
-              <w:t>O(N)</w:t>
+              <w:jc w:val="center"/>
+              <w:rPr>
+                <w:rFonts w:ascii="Times New Roman" w:hAnsi="Times New Roman" w:cs="Times New Roman"/>
+                <w:sz w:val="24"/>
+                <w:szCs w:val="24"/>
+              </w:rPr>
+            </w:pPr>
+            <w:r>
+              <w:rPr>
+                <w:rFonts w:ascii="Times New Roman" w:hAnsi="Times New Roman" w:cs="Times New Roman"/>
+                <w:sz w:val="24"/>
+                <w:szCs w:val="24"/>
+              </w:rPr>
+              <w:t>5</w:t>
             </w:r>
           </w:p>
         </w:tc>
@@ -271,36 +268,20 @@
           </w:tcPr>
           <w:p>
             <w:pPr>
-              <w:jc w:val="both"/>
-              <w:rPr>
-                <w:rFonts w:ascii="Times New Roman" w:hAnsi="Times New Roman" w:cs="Times New Roman"/>
-                <w:sz w:val="24"/>
-                <w:szCs w:val="24"/>
-              </w:rPr>
-            </w:pPr>
-            <w:r>
-              <w:rPr>
-                <w:rFonts w:ascii="Times New Roman" w:hAnsi="Times New Roman" w:cs="Times New Roman"/>
-                <w:sz w:val="24"/>
-                <w:szCs w:val="24"/>
-              </w:rPr>
-              <w:t>O</w:t>
-            </w:r>
-            <w:r>
-              <w:rPr>
-                <w:rFonts w:ascii="Times New Roman" w:hAnsi="Times New Roman" w:cs="Times New Roman"/>
-                <w:sz w:val="24"/>
-                <w:szCs w:val="24"/>
-              </w:rPr>
-              <w:t xml:space="preserve"> </w:t>
-            </w:r>
-            <w:r>
-              <w:rPr>
-                <w:rFonts w:ascii="Times New Roman" w:hAnsi="Times New Roman" w:cs="Times New Roman"/>
-                <w:sz w:val="24"/>
-                <w:szCs w:val="24"/>
-              </w:rPr>
-              <w:t>(Log N)</w:t>
+              <w:jc w:val="center"/>
+              <w:rPr>
+                <w:rFonts w:ascii="Times New Roman" w:hAnsi="Times New Roman" w:cs="Times New Roman"/>
+                <w:sz w:val="24"/>
+                <w:szCs w:val="24"/>
+              </w:rPr>
+            </w:pPr>
+            <w:r>
+              <w:rPr>
+                <w:rFonts w:ascii="Times New Roman" w:hAnsi="Times New Roman" w:cs="Times New Roman"/>
+                <w:sz w:val="24"/>
+                <w:szCs w:val="24"/>
+              </w:rPr>
+              <w:t>5</w:t>
             </w:r>
           </w:p>
         </w:tc>
@@ -330,7 +311,7 @@
                 <w:sz w:val="24"/>
                 <w:szCs w:val="24"/>
               </w:rPr>
-              <w:t>¿Cuándo ocurre el mejor caso de agregar()</w:t>
+              <w:t>Tamaño final del arreglo de la tabla (valor M final).</w:t>
             </w:r>
           </w:p>
         </w:tc>
@@ -341,36 +322,20 @@
           </w:tcPr>
           <w:p>
             <w:pPr>
-              <w:jc w:val="both"/>
-              <w:rPr>
-                <w:rFonts w:ascii="Times New Roman" w:hAnsi="Times New Roman" w:cs="Times New Roman"/>
-                <w:sz w:val="24"/>
-                <w:szCs w:val="24"/>
-              </w:rPr>
-            </w:pPr>
-            <w:r>
-              <w:rPr>
-                <w:rFonts w:ascii="Times New Roman" w:hAnsi="Times New Roman" w:cs="Times New Roman"/>
-                <w:sz w:val="24"/>
-                <w:szCs w:val="24"/>
-              </w:rPr>
-              <w:t xml:space="preserve">El mejor caso </w:t>
-            </w:r>
-            <w:r>
-              <w:rPr>
-                <w:rFonts w:ascii="Times New Roman" w:hAnsi="Times New Roman" w:cs="Times New Roman"/>
-                <w:sz w:val="24"/>
-                <w:szCs w:val="24"/>
-              </w:rPr>
-              <w:t>es cuando el que se agrega es de mayor prioridad, ya que se agrega al inicio</w:t>
-            </w:r>
-            <w:r>
-              <w:rPr>
-                <w:rFonts w:ascii="Times New Roman" w:hAnsi="Times New Roman" w:cs="Times New Roman"/>
-                <w:sz w:val="24"/>
-                <w:szCs w:val="24"/>
-              </w:rPr>
-              <w:t>.</w:t>
+              <w:jc w:val="center"/>
+              <w:rPr>
+                <w:rFonts w:ascii="Times New Roman" w:hAnsi="Times New Roman" w:cs="Times New Roman"/>
+                <w:sz w:val="24"/>
+                <w:szCs w:val="24"/>
+              </w:rPr>
+            </w:pPr>
+            <w:r>
+              <w:rPr>
+                <w:rFonts w:ascii="Times New Roman" w:hAnsi="Times New Roman" w:cs="Times New Roman"/>
+                <w:sz w:val="24"/>
+                <w:szCs w:val="24"/>
+              </w:rPr>
+              <w:t>72173</w:t>
             </w:r>
           </w:p>
         </w:tc>
@@ -381,28 +346,20 @@
           </w:tcPr>
           <w:p>
             <w:pPr>
-              <w:jc w:val="both"/>
-              <w:rPr>
-                <w:rFonts w:ascii="Times New Roman" w:hAnsi="Times New Roman" w:cs="Times New Roman"/>
-                <w:sz w:val="24"/>
-                <w:szCs w:val="24"/>
-              </w:rPr>
-            </w:pPr>
-            <w:r>
-              <w:rPr>
-                <w:rFonts w:ascii="Times New Roman" w:hAnsi="Times New Roman" w:cs="Times New Roman"/>
-                <w:sz w:val="24"/>
-                <w:szCs w:val="24"/>
-              </w:rPr>
-              <w:t>El mejor caso es cuando se ingresa el de menor prioridad porque no tiene que recorrer toda la altura del árbol</w:t>
-            </w:r>
-            <w:r>
-              <w:rPr>
-                <w:rFonts w:ascii="Times New Roman" w:hAnsi="Times New Roman" w:cs="Times New Roman"/>
-                <w:sz w:val="24"/>
-                <w:szCs w:val="24"/>
-              </w:rPr>
-              <w:t>.</w:t>
+              <w:jc w:val="center"/>
+              <w:rPr>
+                <w:rFonts w:ascii="Times New Roman" w:hAnsi="Times New Roman" w:cs="Times New Roman"/>
+                <w:sz w:val="24"/>
+                <w:szCs w:val="24"/>
+              </w:rPr>
+            </w:pPr>
+            <w:r>
+              <w:rPr>
+                <w:rFonts w:ascii="Times New Roman" w:hAnsi="Times New Roman" w:cs="Times New Roman"/>
+                <w:sz w:val="24"/>
+                <w:szCs w:val="24"/>
+              </w:rPr>
+              <w:t>18049</w:t>
             </w:r>
           </w:p>
         </w:tc>
@@ -432,7 +389,7 @@
                 <w:sz w:val="24"/>
                 <w:szCs w:val="24"/>
               </w:rPr>
-              <w:t>Complejidad mejor caso de agregar()</w:t>
+              <w:t>Factor de carga final (N/M)</w:t>
             </w:r>
           </w:p>
         </w:tc>
@@ -443,20 +400,20 @@
           </w:tcPr>
           <w:p>
             <w:pPr>
-              <w:jc w:val="both"/>
-              <w:rPr>
-                <w:rFonts w:ascii="Times New Roman" w:hAnsi="Times New Roman" w:cs="Times New Roman"/>
-                <w:sz w:val="24"/>
-                <w:szCs w:val="24"/>
-              </w:rPr>
-            </w:pPr>
-            <w:r>
-              <w:rPr>
-                <w:rFonts w:ascii="Times New Roman" w:hAnsi="Times New Roman" w:cs="Times New Roman"/>
-                <w:sz w:val="24"/>
-                <w:szCs w:val="24"/>
-              </w:rPr>
-              <w:t>O(k)</w:t>
+              <w:jc w:val="center"/>
+              <w:rPr>
+                <w:rFonts w:ascii="Times New Roman" w:hAnsi="Times New Roman" w:cs="Times New Roman"/>
+                <w:sz w:val="24"/>
+                <w:szCs w:val="24"/>
+              </w:rPr>
+            </w:pPr>
+            <w:r>
+              <w:rPr>
+                <w:rFonts w:ascii="Times New Roman" w:hAnsi="Times New Roman" w:cs="Times New Roman"/>
+                <w:sz w:val="24"/>
+                <w:szCs w:val="24"/>
+              </w:rPr>
+              <w:t>0.70</w:t>
             </w:r>
           </w:p>
         </w:tc>
@@ -467,20 +424,20 @@
           </w:tcPr>
           <w:p>
             <w:pPr>
-              <w:jc w:val="both"/>
-              <w:rPr>
-                <w:rFonts w:ascii="Times New Roman" w:hAnsi="Times New Roman" w:cs="Times New Roman"/>
-                <w:sz w:val="24"/>
-                <w:szCs w:val="24"/>
-              </w:rPr>
-            </w:pPr>
-            <w:r>
-              <w:rPr>
-                <w:rFonts w:ascii="Times New Roman" w:hAnsi="Times New Roman" w:cs="Times New Roman"/>
-                <w:sz w:val="24"/>
-                <w:szCs w:val="24"/>
-              </w:rPr>
-              <w:t>O(k)</w:t>
+              <w:jc w:val="center"/>
+              <w:rPr>
+                <w:rFonts w:ascii="Times New Roman" w:hAnsi="Times New Roman" w:cs="Times New Roman"/>
+                <w:sz w:val="24"/>
+                <w:szCs w:val="24"/>
+              </w:rPr>
+            </w:pPr>
+            <w:r>
+              <w:rPr>
+                <w:rFonts w:ascii="Times New Roman" w:hAnsi="Times New Roman" w:cs="Times New Roman"/>
+                <w:sz w:val="24"/>
+                <w:szCs w:val="24"/>
+              </w:rPr>
+              <w:t>2.78</w:t>
             </w:r>
           </w:p>
         </w:tc>
@@ -510,7 +467,7 @@
                 <w:sz w:val="24"/>
                 <w:szCs w:val="24"/>
               </w:rPr>
-              <w:t>Tiempo promedio de agregar() (Promedio de agregar 200.000 datos aleatorios a una cola vacía)</w:t>
+              <w:t>Número de rehashes que tuvo la tabla (desde que se creó).</w:t>
             </w:r>
           </w:p>
         </w:tc>
@@ -521,44 +478,20 @@
           </w:tcPr>
           <w:p>
             <w:pPr>
-              <w:jc w:val="both"/>
-              <w:rPr>
-                <w:rFonts w:ascii="Times New Roman" w:hAnsi="Times New Roman" w:cs="Times New Roman"/>
-                <w:sz w:val="24"/>
-                <w:szCs w:val="24"/>
-              </w:rPr>
-            </w:pPr>
-            <w:r>
-              <w:rPr>
-                <w:rFonts w:ascii="Times New Roman" w:hAnsi="Times New Roman" w:cs="Times New Roman"/>
-                <w:sz w:val="24"/>
-                <w:szCs w:val="24"/>
-              </w:rPr>
-              <w:t>Carga 200000 comparendos en 246574 milisegundos</w:t>
-            </w:r>
-            <w:r>
-              <w:rPr>
-                <w:rFonts w:ascii="Times New Roman" w:hAnsi="Times New Roman" w:cs="Times New Roman"/>
-                <w:sz w:val="24"/>
-                <w:szCs w:val="24"/>
-              </w:rPr>
-              <w:t>. En promedio</w:t>
-            </w:r>
-            <w:r>
-              <w:rPr>
-                <w:rFonts w:ascii="Times New Roman" w:hAnsi="Times New Roman" w:cs="Times New Roman"/>
-                <w:sz w:val="24"/>
-                <w:szCs w:val="24"/>
-              </w:rPr>
-              <w:t xml:space="preserve"> agrega un comparendo en 1,23287 milisegundos</w:t>
-            </w:r>
-            <w:r>
-              <w:rPr>
-                <w:rFonts w:ascii="Times New Roman" w:hAnsi="Times New Roman" w:cs="Times New Roman"/>
-                <w:sz w:val="24"/>
-                <w:szCs w:val="24"/>
-              </w:rPr>
-              <w:t>.</w:t>
+              <w:jc w:val="center"/>
+              <w:rPr>
+                <w:rFonts w:ascii="Times New Roman" w:hAnsi="Times New Roman" w:cs="Times New Roman"/>
+                <w:sz w:val="24"/>
+                <w:szCs w:val="24"/>
+              </w:rPr>
+            </w:pPr>
+            <w:r>
+              <w:rPr>
+                <w:rFonts w:ascii="Times New Roman" w:hAnsi="Times New Roman" w:cs="Times New Roman"/>
+                <w:sz w:val="24"/>
+                <w:szCs w:val="24"/>
+              </w:rPr>
+              <w:t>7</w:t>
             </w:r>
           </w:p>
         </w:tc>
@@ -569,508 +502,20 @@
           </w:tcPr>
           <w:p>
             <w:pPr>
-              <w:jc w:val="both"/>
-              <w:rPr>
-                <w:rFonts w:ascii="Times New Roman" w:hAnsi="Times New Roman" w:cs="Times New Roman"/>
-                <w:sz w:val="24"/>
-                <w:szCs w:val="24"/>
-              </w:rPr>
-            </w:pPr>
-            <w:r>
-              <w:rPr>
-                <w:rFonts w:ascii="Times New Roman" w:hAnsi="Times New Roman" w:cs="Times New Roman"/>
-                <w:sz w:val="24"/>
-                <w:szCs w:val="24"/>
-              </w:rPr>
-              <w:t>Carga 200000 comparendos en 13 milisegundos</w:t>
-            </w:r>
-            <w:r>
-              <w:rPr>
-                <w:rFonts w:ascii="Times New Roman" w:hAnsi="Times New Roman" w:cs="Times New Roman"/>
-                <w:sz w:val="24"/>
-                <w:szCs w:val="24"/>
-              </w:rPr>
-              <w:t>. En promedio agrega un comparendo en 0,000065 milisegundos.</w:t>
-            </w:r>
-          </w:p>
-        </w:tc>
-      </w:tr>
-      <w:tr>
-        <w:tc>
-          <w:tcPr>
-            <w:tcW w:w="2942" w:type="dxa"/>
-            <w:shd w:val="clear" w:color="auto" w:fill="A8D08D" w:themeFill="accent6" w:themeFillTint="99"/>
-          </w:tcPr>
-          <w:p>
-            <w:pPr>
-              <w:jc w:val="both"/>
-              <w:rPr>
-                <w:rFonts w:ascii="Times New Roman" w:hAnsi="Times New Roman" w:cs="Times New Roman"/>
-                <w:b/>
-                <w:bCs/>
-                <w:sz w:val="24"/>
-                <w:szCs w:val="24"/>
-              </w:rPr>
-            </w:pPr>
-            <w:r>
-              <w:rPr>
-                <w:rFonts w:ascii="Times New Roman" w:hAnsi="Times New Roman" w:cs="Times New Roman"/>
-                <w:b/>
-                <w:bCs/>
-                <w:sz w:val="24"/>
-                <w:szCs w:val="24"/>
-              </w:rPr>
-              <w:t>¿Cuándo ocurre el peor caso de sacarMax ()?</w:t>
-            </w:r>
-          </w:p>
-        </w:tc>
-        <w:tc>
-          <w:tcPr>
-            <w:tcW w:w="2943" w:type="dxa"/>
-            <w:shd w:val="clear" w:color="auto" w:fill="E2EFD9" w:themeFill="accent6" w:themeFillTint="33"/>
-          </w:tcPr>
-          <w:p>
-            <w:pPr>
-              <w:jc w:val="both"/>
-              <w:rPr>
-                <w:rFonts w:ascii="Times New Roman" w:hAnsi="Times New Roman" w:cs="Times New Roman"/>
-                <w:sz w:val="24"/>
-                <w:szCs w:val="24"/>
-              </w:rPr>
-            </w:pPr>
-            <w:r>
-              <w:rPr>
-                <w:rFonts w:ascii="Times New Roman" w:hAnsi="Times New Roman" w:cs="Times New Roman"/>
-                <w:sz w:val="24"/>
-                <w:szCs w:val="24"/>
-              </w:rPr>
-              <w:t>Sacar max no tiene peor caso porque siempre sacará el primero</w:t>
-            </w:r>
-            <w:r>
-              <w:rPr>
-                <w:rFonts w:ascii="Times New Roman" w:hAnsi="Times New Roman" w:cs="Times New Roman"/>
-                <w:sz w:val="24"/>
-                <w:szCs w:val="24"/>
-              </w:rPr>
-              <w:t>.</w:t>
-            </w:r>
-          </w:p>
-        </w:tc>
-        <w:tc>
-          <w:tcPr>
-            <w:tcW w:w="2943" w:type="dxa"/>
-            <w:shd w:val="clear" w:color="auto" w:fill="E2EFD9" w:themeFill="accent6" w:themeFillTint="33"/>
-          </w:tcPr>
-          <w:p>
-            <w:pPr>
-              <w:jc w:val="both"/>
-              <w:rPr>
-                <w:rFonts w:ascii="Times New Roman" w:hAnsi="Times New Roman" w:cs="Times New Roman"/>
-                <w:sz w:val="24"/>
-                <w:szCs w:val="24"/>
-              </w:rPr>
-            </w:pPr>
-            <w:r>
-              <w:rPr>
-                <w:rFonts w:ascii="Times New Roman" w:hAnsi="Times New Roman" w:cs="Times New Roman"/>
-                <w:sz w:val="24"/>
-                <w:szCs w:val="24"/>
-              </w:rPr>
-              <w:t xml:space="preserve">Sacar max </w:t>
-            </w:r>
-            <w:r>
-              <w:rPr>
-                <w:rFonts w:ascii="Times New Roman" w:hAnsi="Times New Roman" w:cs="Times New Roman"/>
-                <w:sz w:val="24"/>
-                <w:szCs w:val="24"/>
-              </w:rPr>
-              <w:t>no tiene peor caso porque al hacer sink</w:t>
-            </w:r>
-            <w:r>
-              <w:rPr>
-                <w:rFonts w:ascii="Times New Roman" w:hAnsi="Times New Roman" w:cs="Times New Roman"/>
-                <w:sz w:val="24"/>
-                <w:szCs w:val="24"/>
-              </w:rPr>
-              <w:t>()</w:t>
-            </w:r>
-            <w:r>
-              <w:rPr>
-                <w:rFonts w:ascii="Times New Roman" w:hAnsi="Times New Roman" w:cs="Times New Roman"/>
-                <w:sz w:val="24"/>
-                <w:szCs w:val="24"/>
-              </w:rPr>
-              <w:t>, siempre va a recorrer toda la altura del árbol</w:t>
-            </w:r>
-            <w:r>
-              <w:rPr>
-                <w:rFonts w:ascii="Times New Roman" w:hAnsi="Times New Roman" w:cs="Times New Roman"/>
-                <w:sz w:val="24"/>
-                <w:szCs w:val="24"/>
-              </w:rPr>
-              <w:t>.</w:t>
-            </w:r>
-          </w:p>
-        </w:tc>
-      </w:tr>
-      <w:tr>
-        <w:tc>
-          <w:tcPr>
-            <w:tcW w:w="2942" w:type="dxa"/>
-            <w:shd w:val="clear" w:color="auto" w:fill="A8D08D" w:themeFill="accent6" w:themeFillTint="99"/>
-          </w:tcPr>
-          <w:p>
-            <w:pPr>
-              <w:jc w:val="both"/>
-              <w:rPr>
-                <w:rFonts w:ascii="Times New Roman" w:hAnsi="Times New Roman" w:cs="Times New Roman"/>
-                <w:b/>
-                <w:bCs/>
-                <w:sz w:val="24"/>
-                <w:szCs w:val="24"/>
-              </w:rPr>
-            </w:pPr>
-            <w:r>
-              <w:rPr>
-                <w:rFonts w:ascii="Times New Roman" w:hAnsi="Times New Roman" w:cs="Times New Roman"/>
-                <w:b/>
-                <w:bCs/>
-                <w:sz w:val="24"/>
-                <w:szCs w:val="24"/>
-              </w:rPr>
-              <w:t>Complejidad peor caso de sacarMax ()</w:t>
-            </w:r>
-          </w:p>
-        </w:tc>
-        <w:tc>
-          <w:tcPr>
-            <w:tcW w:w="2943" w:type="dxa"/>
-            <w:shd w:val="clear" w:color="auto" w:fill="E2EFD9" w:themeFill="accent6" w:themeFillTint="33"/>
-          </w:tcPr>
-          <w:p>
-            <w:pPr>
-              <w:jc w:val="both"/>
-              <w:rPr>
-                <w:rFonts w:ascii="Times New Roman" w:hAnsi="Times New Roman" w:cs="Times New Roman"/>
-                <w:sz w:val="24"/>
-                <w:szCs w:val="24"/>
-              </w:rPr>
-            </w:pPr>
-            <w:r>
-              <w:rPr>
-                <w:rFonts w:ascii="Times New Roman" w:hAnsi="Times New Roman" w:cs="Times New Roman"/>
-                <w:sz w:val="24"/>
-                <w:szCs w:val="24"/>
-              </w:rPr>
-              <w:t>O(k)</w:t>
-            </w:r>
-          </w:p>
-        </w:tc>
-        <w:tc>
-          <w:tcPr>
-            <w:tcW w:w="2943" w:type="dxa"/>
-            <w:shd w:val="clear" w:color="auto" w:fill="E2EFD9" w:themeFill="accent6" w:themeFillTint="33"/>
-          </w:tcPr>
-          <w:p>
-            <w:pPr>
-              <w:jc w:val="both"/>
-              <w:rPr>
-                <w:rFonts w:ascii="Times New Roman" w:hAnsi="Times New Roman" w:cs="Times New Roman"/>
-                <w:sz w:val="24"/>
-                <w:szCs w:val="24"/>
-              </w:rPr>
-            </w:pPr>
-            <w:r>
-              <w:rPr>
-                <w:rFonts w:ascii="Times New Roman" w:hAnsi="Times New Roman" w:cs="Times New Roman"/>
-                <w:sz w:val="24"/>
-                <w:szCs w:val="24"/>
-              </w:rPr>
-              <w:t>O(2</w:t>
-            </w:r>
-            <w:r>
-              <w:rPr>
-                <w:rFonts w:ascii="Times New Roman" w:hAnsi="Times New Roman" w:cs="Times New Roman"/>
-                <w:sz w:val="24"/>
-                <w:szCs w:val="24"/>
-              </w:rPr>
-              <w:t xml:space="preserve"> </w:t>
-            </w:r>
-            <w:r>
-              <w:rPr>
-                <w:rFonts w:ascii="Times New Roman" w:hAnsi="Times New Roman" w:cs="Times New Roman"/>
-                <w:sz w:val="24"/>
-                <w:szCs w:val="24"/>
-              </w:rPr>
-              <w:t>Log N)</w:t>
-            </w:r>
-          </w:p>
-        </w:tc>
-      </w:tr>
-      <w:tr>
-        <w:tc>
-          <w:tcPr>
-            <w:tcW w:w="2942" w:type="dxa"/>
-            <w:shd w:val="clear" w:color="auto" w:fill="A8D08D" w:themeFill="accent6" w:themeFillTint="99"/>
-          </w:tcPr>
-          <w:p>
-            <w:pPr>
-              <w:jc w:val="both"/>
-              <w:rPr>
-                <w:rFonts w:ascii="Times New Roman" w:hAnsi="Times New Roman" w:cs="Times New Roman"/>
-                <w:b/>
-                <w:bCs/>
-                <w:sz w:val="24"/>
-                <w:szCs w:val="24"/>
-              </w:rPr>
-            </w:pPr>
-            <w:r>
-              <w:rPr>
-                <w:rFonts w:ascii="Times New Roman" w:hAnsi="Times New Roman" w:cs="Times New Roman"/>
-                <w:b/>
-                <w:bCs/>
-                <w:sz w:val="24"/>
-                <w:szCs w:val="24"/>
-              </w:rPr>
-              <w:t>¿Cuándo ocurre el mejor caso de sacarMax ()?</w:t>
-            </w:r>
-          </w:p>
-        </w:tc>
-        <w:tc>
-          <w:tcPr>
-            <w:tcW w:w="2943" w:type="dxa"/>
-            <w:shd w:val="clear" w:color="auto" w:fill="E2EFD9" w:themeFill="accent6" w:themeFillTint="33"/>
-          </w:tcPr>
-          <w:p>
-            <w:pPr>
-              <w:jc w:val="both"/>
-              <w:rPr>
-                <w:rFonts w:ascii="Times New Roman" w:hAnsi="Times New Roman" w:cs="Times New Roman"/>
-                <w:sz w:val="24"/>
-                <w:szCs w:val="24"/>
-              </w:rPr>
-            </w:pPr>
-            <w:r>
-              <w:rPr>
-                <w:rFonts w:ascii="Times New Roman" w:hAnsi="Times New Roman" w:cs="Times New Roman"/>
-                <w:sz w:val="24"/>
-                <w:szCs w:val="24"/>
-              </w:rPr>
-              <w:t>Sacar max es no adaptativo, ya que siempre saca el primero de manera constante</w:t>
-            </w:r>
-            <w:r>
-              <w:rPr>
-                <w:rFonts w:ascii="Times New Roman" w:hAnsi="Times New Roman" w:cs="Times New Roman"/>
-                <w:sz w:val="24"/>
-                <w:szCs w:val="24"/>
-              </w:rPr>
-              <w:t>.</w:t>
-            </w:r>
-            <w:bookmarkStart w:id="0" w:name="_GoBack"/>
-            <w:bookmarkEnd w:id="0"/>
-          </w:p>
-        </w:tc>
-        <w:tc>
-          <w:tcPr>
-            <w:tcW w:w="2943" w:type="dxa"/>
-            <w:shd w:val="clear" w:color="auto" w:fill="E2EFD9" w:themeFill="accent6" w:themeFillTint="33"/>
-          </w:tcPr>
-          <w:p>
-            <w:pPr>
-              <w:jc w:val="both"/>
-              <w:rPr>
-                <w:rFonts w:ascii="Times New Roman" w:hAnsi="Times New Roman" w:cs="Times New Roman"/>
-                <w:sz w:val="24"/>
-                <w:szCs w:val="24"/>
-              </w:rPr>
-            </w:pPr>
-            <w:r>
-              <w:rPr>
-                <w:rFonts w:ascii="Times New Roman" w:hAnsi="Times New Roman" w:cs="Times New Roman"/>
-                <w:sz w:val="24"/>
-                <w:szCs w:val="24"/>
-              </w:rPr>
-              <w:t>Sacar max siempre va a recorrer toda la altura del árbol, ya que saca el mayor, y pone el último elemento en esa posición y lo reorganiza.</w:t>
-            </w:r>
-          </w:p>
-        </w:tc>
-      </w:tr>
-      <w:tr>
-        <w:tc>
-          <w:tcPr>
-            <w:tcW w:w="2942" w:type="dxa"/>
-            <w:shd w:val="clear" w:color="auto" w:fill="A8D08D" w:themeFill="accent6" w:themeFillTint="99"/>
-          </w:tcPr>
-          <w:p>
-            <w:pPr>
-              <w:jc w:val="both"/>
-              <w:rPr>
-                <w:rFonts w:ascii="Times New Roman" w:hAnsi="Times New Roman" w:cs="Times New Roman"/>
-                <w:b/>
-                <w:bCs/>
-                <w:sz w:val="24"/>
-                <w:szCs w:val="24"/>
-              </w:rPr>
-            </w:pPr>
-            <w:r>
-              <w:rPr>
-                <w:rFonts w:ascii="Times New Roman" w:hAnsi="Times New Roman" w:cs="Times New Roman"/>
-                <w:b/>
-                <w:bCs/>
-                <w:sz w:val="24"/>
-                <w:szCs w:val="24"/>
-              </w:rPr>
-              <w:t>Complejidad mejor caso de sacarMax ()</w:t>
-            </w:r>
-          </w:p>
-        </w:tc>
-        <w:tc>
-          <w:tcPr>
-            <w:tcW w:w="2943" w:type="dxa"/>
-            <w:shd w:val="clear" w:color="auto" w:fill="E2EFD9" w:themeFill="accent6" w:themeFillTint="33"/>
-          </w:tcPr>
-          <w:p>
-            <w:pPr>
-              <w:jc w:val="both"/>
-              <w:rPr>
-                <w:rFonts w:ascii="Times New Roman" w:hAnsi="Times New Roman" w:cs="Times New Roman"/>
-                <w:sz w:val="24"/>
-                <w:szCs w:val="24"/>
-              </w:rPr>
-            </w:pPr>
-            <w:r>
-              <w:rPr>
-                <w:rFonts w:ascii="Times New Roman" w:hAnsi="Times New Roman" w:cs="Times New Roman"/>
-                <w:sz w:val="24"/>
-                <w:szCs w:val="24"/>
-              </w:rPr>
-              <w:t>O(k)</w:t>
-            </w:r>
-          </w:p>
-        </w:tc>
-        <w:tc>
-          <w:tcPr>
-            <w:tcW w:w="2943" w:type="dxa"/>
-            <w:shd w:val="clear" w:color="auto" w:fill="E2EFD9" w:themeFill="accent6" w:themeFillTint="33"/>
-          </w:tcPr>
-          <w:p>
-            <w:pPr>
-              <w:jc w:val="both"/>
-              <w:rPr>
-                <w:rFonts w:ascii="Times New Roman" w:hAnsi="Times New Roman" w:cs="Times New Roman"/>
-                <w:sz w:val="24"/>
-                <w:szCs w:val="24"/>
-              </w:rPr>
-            </w:pPr>
-            <w:r>
-              <w:rPr>
-                <w:rFonts w:ascii="Times New Roman" w:hAnsi="Times New Roman" w:cs="Times New Roman"/>
-                <w:sz w:val="24"/>
-                <w:szCs w:val="24"/>
-              </w:rPr>
-              <w:t>O (2 Log N)</w:t>
-            </w:r>
-          </w:p>
-        </w:tc>
-      </w:tr>
-      <w:tr>
-        <w:tc>
-          <w:tcPr>
-            <w:tcW w:w="2942" w:type="dxa"/>
-            <w:shd w:val="clear" w:color="auto" w:fill="A8D08D" w:themeFill="accent6" w:themeFillTint="99"/>
-          </w:tcPr>
-          <w:p>
-            <w:pPr>
-              <w:jc w:val="both"/>
-              <w:rPr>
-                <w:rFonts w:ascii="Times New Roman" w:hAnsi="Times New Roman" w:cs="Times New Roman"/>
-                <w:b/>
-                <w:bCs/>
-                <w:sz w:val="24"/>
-                <w:szCs w:val="24"/>
-              </w:rPr>
-            </w:pPr>
-            <w:r>
-              <w:rPr>
-                <w:rFonts w:ascii="Times New Roman" w:hAnsi="Times New Roman" w:cs="Times New Roman"/>
-                <w:b/>
-                <w:bCs/>
-                <w:sz w:val="24"/>
-                <w:szCs w:val="24"/>
-              </w:rPr>
-              <w:t>Tiempo promedio de sacarMax () (Promedio de sacar 200.000 datos de una cola con 200.000 datos)</w:t>
-            </w:r>
-          </w:p>
-        </w:tc>
-        <w:tc>
-          <w:tcPr>
-            <w:tcW w:w="2943" w:type="dxa"/>
-            <w:shd w:val="clear" w:color="auto" w:fill="E2EFD9" w:themeFill="accent6" w:themeFillTint="33"/>
-          </w:tcPr>
-          <w:p>
-            <w:pPr>
-              <w:jc w:val="both"/>
-              <w:rPr>
-                <w:rFonts w:ascii="Times New Roman" w:hAnsi="Times New Roman" w:cs="Times New Roman"/>
-                <w:sz w:val="24"/>
-                <w:szCs w:val="24"/>
-              </w:rPr>
-            </w:pPr>
-            <w:r>
-              <w:rPr>
-                <w:rFonts w:ascii="Times New Roman" w:hAnsi="Times New Roman" w:cs="Times New Roman"/>
-                <w:sz w:val="24"/>
-                <w:szCs w:val="24"/>
-              </w:rPr>
-              <w:t>Saca 200000 datos de una cola de 200000 datos en 49 milisegundos. En promedio saca un dato en 0,000245 milisegundos</w:t>
-            </w:r>
-            <w:r>
-              <w:rPr>
-                <w:rFonts w:ascii="Times New Roman" w:hAnsi="Times New Roman" w:cs="Times New Roman"/>
-                <w:sz w:val="24"/>
-                <w:szCs w:val="24"/>
-              </w:rPr>
-              <w:t>.</w:t>
-            </w:r>
-          </w:p>
-        </w:tc>
-        <w:tc>
-          <w:tcPr>
-            <w:tcW w:w="2943" w:type="dxa"/>
-            <w:shd w:val="clear" w:color="auto" w:fill="E2EFD9" w:themeFill="accent6" w:themeFillTint="33"/>
-          </w:tcPr>
-          <w:p>
-            <w:pPr>
-              <w:jc w:val="both"/>
-              <w:rPr>
-                <w:rFonts w:ascii="Times New Roman" w:hAnsi="Times New Roman" w:cs="Times New Roman"/>
-                <w:sz w:val="24"/>
-                <w:szCs w:val="24"/>
-              </w:rPr>
-            </w:pPr>
-            <w:r>
-              <w:rPr>
-                <w:rFonts w:ascii="Times New Roman" w:hAnsi="Times New Roman" w:cs="Times New Roman"/>
-                <w:sz w:val="24"/>
-                <w:szCs w:val="24"/>
-              </w:rPr>
-              <w:t>Saca 200000 datos de un heap de 200000 datos en 133 milisegundos</w:t>
-            </w:r>
-            <w:r>
-              <w:rPr>
-                <w:rFonts w:ascii="Times New Roman" w:hAnsi="Times New Roman" w:cs="Times New Roman"/>
-                <w:sz w:val="24"/>
-                <w:szCs w:val="24"/>
-              </w:rPr>
-              <w:t>. En promedio saca un dato en 0,000665</w:t>
-            </w:r>
-            <w:r>
-              <w:rPr>
-                <w:rFonts w:ascii="Times New Roman" w:hAnsi="Times New Roman" w:cs="Times New Roman"/>
-                <w:sz w:val="24"/>
-                <w:szCs w:val="24"/>
-              </w:rPr>
-              <w:t>.</w:t>
+              <w:jc w:val="center"/>
+              <w:rPr>
+                <w:rFonts w:ascii="Times New Roman" w:hAnsi="Times New Roman" w:cs="Times New Roman"/>
+                <w:sz w:val="24"/>
+                <w:szCs w:val="24"/>
+              </w:rPr>
+            </w:pPr>
+            <w:r>
+              <w:rPr>
+                <w:rFonts w:ascii="Times New Roman" w:hAnsi="Times New Roman" w:cs="Times New Roman"/>
+                <w:sz w:val="24"/>
+                <w:szCs w:val="24"/>
+              </w:rPr>
+              <w:t>7</w:t>
             </w:r>
           </w:p>
         </w:tc>
@@ -1078,19 +523,10 @@
     </w:tbl>
     <w:p>
       <w:pPr>
-        <w:jc w:val="both"/>
         <w:rPr>
           <w:rFonts w:ascii="Times New Roman" w:hAnsi="Times New Roman" w:cs="Times New Roman"/>
-          <w:sz w:val="24"/>
-          <w:szCs w:val="24"/>
-        </w:rPr>
-      </w:pPr>
-    </w:p>
-    <w:p>
-      <w:pPr>
-        <w:jc w:val="both"/>
-        <w:rPr>
-          <w:rFonts w:ascii="Times New Roman" w:hAnsi="Times New Roman" w:cs="Times New Roman"/>
+          <w:b/>
+          <w:bCs/>
           <w:sz w:val="24"/>
           <w:szCs w:val="24"/>
         </w:rPr>
@@ -1111,73 +547,381 @@
           <w:sz w:val="24"/>
           <w:szCs w:val="24"/>
         </w:rPr>
-        <w:lastRenderedPageBreak/>
-        <w:t>En conclusión, el mejor para agregar es el MaxHeapCP, pero el mejor para sacar es el MaxColaCP</w:t>
+        <w:t>Se denotó que, si bien el número de tuplas y el tamaño inicial del arreglo era el mismo, al finalizar el proceso se obtuvo que el arreglo de Linear Probing era mayor al de Separate Chaining, y que el factor de carga era menor en Linear Probing que en Separate Chaining. A pesar de esto, se obtuvo un mismo número de rehashes después de ejecutar el programa.</w:t>
       </w:r>
+      <w:bookmarkStart w:id="0" w:name="_GoBack"/>
+      <w:bookmarkEnd w:id="0"/>
+    </w:p>
+    <w:p>
+      <w:pPr>
+        <w:rPr>
+          <w:rFonts w:ascii="Times New Roman" w:hAnsi="Times New Roman" w:cs="Times New Roman"/>
+          <w:b/>
+          <w:bCs/>
+          <w:sz w:val="24"/>
+          <w:szCs w:val="24"/>
+        </w:rPr>
+      </w:pPr>
       <w:r>
         <w:rPr>
           <w:rFonts w:ascii="Times New Roman" w:hAnsi="Times New Roman" w:cs="Times New Roman"/>
+          <w:b/>
+          <w:bCs/>
           <w:sz w:val="24"/>
           <w:szCs w:val="24"/>
         </w:rPr>
-        <w:t>.</w:t>
+        <w:t>PUNTO 5:</w:t>
       </w:r>
-      <w:r>
+    </w:p>
+    <w:tbl>
+      <w:tblPr>
+        <w:tblStyle w:val="Tablaconcuadrcula"/>
+        <w:tblW w:w="0" w:type="auto"/>
+        <w:tblLook w:val="04A0" w:firstRow="1" w:lastRow="0" w:firstColumn="1" w:lastColumn="0" w:noHBand="0" w:noVBand="1"/>
+      </w:tblPr>
+      <w:tblGrid>
+        <w:gridCol w:w="2942"/>
+        <w:gridCol w:w="2943"/>
+        <w:gridCol w:w="2943"/>
+      </w:tblGrid>
+      <w:tr>
+        <w:tc>
+          <w:tcPr>
+            <w:tcW w:w="2942" w:type="dxa"/>
+            <w:shd w:val="clear" w:color="auto" w:fill="A8D08D" w:themeFill="accent6" w:themeFillTint="99"/>
+          </w:tcPr>
+          <w:p>
+            <w:pPr>
+              <w:jc w:val="both"/>
+              <w:rPr>
+                <w:rFonts w:ascii="Times New Roman" w:hAnsi="Times New Roman" w:cs="Times New Roman"/>
+                <w:sz w:val="24"/>
+                <w:szCs w:val="24"/>
+              </w:rPr>
+            </w:pPr>
+          </w:p>
+        </w:tc>
+        <w:tc>
+          <w:tcPr>
+            <w:tcW w:w="2943" w:type="dxa"/>
+            <w:shd w:val="clear" w:color="auto" w:fill="A8D08D" w:themeFill="accent6" w:themeFillTint="99"/>
+          </w:tcPr>
+          <w:p>
+            <w:pPr>
+              <w:jc w:val="center"/>
+              <w:rPr>
+                <w:rFonts w:ascii="Times New Roman" w:hAnsi="Times New Roman" w:cs="Times New Roman"/>
+                <w:b/>
+                <w:bCs/>
+                <w:sz w:val="24"/>
+                <w:szCs w:val="24"/>
+              </w:rPr>
+            </w:pPr>
+            <w:r>
+              <w:rPr>
+                <w:rFonts w:ascii="Times New Roman" w:hAnsi="Times New Roman" w:cs="Times New Roman"/>
+                <w:b/>
+                <w:bCs/>
+                <w:sz w:val="24"/>
+                <w:szCs w:val="24"/>
+              </w:rPr>
+              <w:t>Tabla de Hash Linear Probing</w:t>
+            </w:r>
+          </w:p>
+        </w:tc>
+        <w:tc>
+          <w:tcPr>
+            <w:tcW w:w="2943" w:type="dxa"/>
+            <w:shd w:val="clear" w:color="auto" w:fill="A8D08D" w:themeFill="accent6" w:themeFillTint="99"/>
+          </w:tcPr>
+          <w:p>
+            <w:pPr>
+              <w:jc w:val="center"/>
+              <w:rPr>
+                <w:rFonts w:ascii="Times New Roman" w:hAnsi="Times New Roman" w:cs="Times New Roman"/>
+                <w:b/>
+                <w:bCs/>
+                <w:sz w:val="24"/>
+                <w:szCs w:val="24"/>
+              </w:rPr>
+            </w:pPr>
+            <w:r>
+              <w:rPr>
+                <w:rFonts w:ascii="Times New Roman" w:hAnsi="Times New Roman" w:cs="Times New Roman"/>
+                <w:b/>
+                <w:bCs/>
+                <w:sz w:val="24"/>
+                <w:szCs w:val="24"/>
+              </w:rPr>
+              <w:t>Tabla de Hash Separate Chaining</w:t>
+            </w:r>
+          </w:p>
+        </w:tc>
+      </w:tr>
+      <w:tr>
+        <w:tc>
+          <w:tcPr>
+            <w:tcW w:w="2942" w:type="dxa"/>
+            <w:shd w:val="clear" w:color="auto" w:fill="A8D08D" w:themeFill="accent6" w:themeFillTint="99"/>
+          </w:tcPr>
+          <w:p>
+            <w:pPr>
+              <w:jc w:val="both"/>
+              <w:rPr>
+                <w:rFonts w:ascii="Times New Roman" w:hAnsi="Times New Roman" w:cs="Times New Roman"/>
+                <w:b/>
+                <w:bCs/>
+                <w:sz w:val="24"/>
+                <w:szCs w:val="24"/>
+              </w:rPr>
+            </w:pPr>
+            <w:r>
+              <w:rPr>
+                <w:rFonts w:ascii="Times New Roman" w:hAnsi="Times New Roman" w:cs="Times New Roman"/>
+                <w:b/>
+                <w:bCs/>
+                <w:sz w:val="24"/>
+                <w:szCs w:val="24"/>
+              </w:rPr>
+              <w:t>Tiempo mínimo de get(…)</w:t>
+            </w:r>
+          </w:p>
+        </w:tc>
+        <w:tc>
+          <w:tcPr>
+            <w:tcW w:w="2943" w:type="dxa"/>
+            <w:shd w:val="clear" w:color="auto" w:fill="E2EFD9" w:themeFill="accent6" w:themeFillTint="33"/>
+          </w:tcPr>
+          <w:p>
+            <w:pPr>
+              <w:jc w:val="center"/>
+              <w:rPr>
+                <w:rFonts w:ascii="Times New Roman" w:hAnsi="Times New Roman" w:cs="Times New Roman"/>
+                <w:sz w:val="24"/>
+                <w:szCs w:val="24"/>
+              </w:rPr>
+            </w:pPr>
+            <w:r>
+              <w:rPr>
+                <w:rFonts w:ascii="Times New Roman" w:hAnsi="Times New Roman" w:cs="Times New Roman"/>
+                <w:sz w:val="24"/>
+                <w:szCs w:val="24"/>
+              </w:rPr>
+              <w:t>0</w:t>
+            </w:r>
+            <w:r>
+              <w:rPr>
+                <w:rFonts w:ascii="Times New Roman" w:hAnsi="Times New Roman" w:cs="Times New Roman"/>
+                <w:sz w:val="24"/>
+                <w:szCs w:val="24"/>
+              </w:rPr>
+              <w:t xml:space="preserve"> ms</w:t>
+            </w:r>
+          </w:p>
+        </w:tc>
+        <w:tc>
+          <w:tcPr>
+            <w:tcW w:w="2943" w:type="dxa"/>
+            <w:shd w:val="clear" w:color="auto" w:fill="E2EFD9" w:themeFill="accent6" w:themeFillTint="33"/>
+          </w:tcPr>
+          <w:p>
+            <w:pPr>
+              <w:jc w:val="center"/>
+              <w:rPr>
+                <w:rFonts w:ascii="Times New Roman" w:hAnsi="Times New Roman" w:cs="Times New Roman"/>
+                <w:sz w:val="24"/>
+                <w:szCs w:val="24"/>
+              </w:rPr>
+            </w:pPr>
+            <w:r>
+              <w:rPr>
+                <w:rFonts w:ascii="Times New Roman" w:hAnsi="Times New Roman" w:cs="Times New Roman"/>
+                <w:sz w:val="24"/>
+                <w:szCs w:val="24"/>
+              </w:rPr>
+              <w:t>0 m</w:t>
+            </w:r>
+            <w:r>
+              <w:rPr>
+                <w:rFonts w:ascii="Times New Roman" w:hAnsi="Times New Roman" w:cs="Times New Roman"/>
+                <w:sz w:val="24"/>
+                <w:szCs w:val="24"/>
+              </w:rPr>
+              <w:t>s</w:t>
+            </w:r>
+          </w:p>
+        </w:tc>
+      </w:tr>
+      <w:tr>
+        <w:tc>
+          <w:tcPr>
+            <w:tcW w:w="2942" w:type="dxa"/>
+            <w:shd w:val="clear" w:color="auto" w:fill="A8D08D" w:themeFill="accent6" w:themeFillTint="99"/>
+          </w:tcPr>
+          <w:p>
+            <w:pPr>
+              <w:jc w:val="both"/>
+              <w:rPr>
+                <w:rFonts w:ascii="Times New Roman" w:hAnsi="Times New Roman" w:cs="Times New Roman"/>
+                <w:b/>
+                <w:bCs/>
+                <w:sz w:val="24"/>
+                <w:szCs w:val="24"/>
+              </w:rPr>
+            </w:pPr>
+            <w:r>
+              <w:rPr>
+                <w:rFonts w:ascii="Times New Roman" w:hAnsi="Times New Roman" w:cs="Times New Roman"/>
+                <w:b/>
+                <w:bCs/>
+                <w:sz w:val="24"/>
+                <w:szCs w:val="24"/>
+              </w:rPr>
+              <w:t>Tiempo promedio de get(…)</w:t>
+            </w:r>
+          </w:p>
+        </w:tc>
+        <w:tc>
+          <w:tcPr>
+            <w:tcW w:w="2943" w:type="dxa"/>
+            <w:shd w:val="clear" w:color="auto" w:fill="E2EFD9" w:themeFill="accent6" w:themeFillTint="33"/>
+          </w:tcPr>
+          <w:p>
+            <w:pPr>
+              <w:tabs>
+                <w:tab w:val="left" w:pos="1828"/>
+              </w:tabs>
+              <w:jc w:val="center"/>
+              <w:rPr>
+                <w:rFonts w:ascii="Times New Roman" w:hAnsi="Times New Roman" w:cs="Times New Roman"/>
+                <w:sz w:val="24"/>
+                <w:szCs w:val="24"/>
+              </w:rPr>
+            </w:pPr>
+            <w:r>
+              <w:rPr>
+                <w:rFonts w:ascii="Times New Roman" w:hAnsi="Times New Roman" w:cs="Times New Roman"/>
+                <w:sz w:val="24"/>
+                <w:szCs w:val="24"/>
+              </w:rPr>
+              <w:t>0 ms</w:t>
+            </w:r>
+          </w:p>
+        </w:tc>
+        <w:tc>
+          <w:tcPr>
+            <w:tcW w:w="2943" w:type="dxa"/>
+            <w:shd w:val="clear" w:color="auto" w:fill="E2EFD9" w:themeFill="accent6" w:themeFillTint="33"/>
+          </w:tcPr>
+          <w:p>
+            <w:pPr>
+              <w:jc w:val="center"/>
+              <w:rPr>
+                <w:rFonts w:ascii="Times New Roman" w:hAnsi="Times New Roman" w:cs="Times New Roman"/>
+                <w:sz w:val="24"/>
+                <w:szCs w:val="24"/>
+              </w:rPr>
+            </w:pPr>
+            <w:r>
+              <w:rPr>
+                <w:rFonts w:ascii="Times New Roman" w:hAnsi="Times New Roman" w:cs="Times New Roman"/>
+                <w:sz w:val="24"/>
+                <w:szCs w:val="24"/>
+              </w:rPr>
+              <w:t>0 ms</w:t>
+            </w:r>
+          </w:p>
+        </w:tc>
+      </w:tr>
+      <w:tr>
+        <w:tc>
+          <w:tcPr>
+            <w:tcW w:w="2942" w:type="dxa"/>
+            <w:shd w:val="clear" w:color="auto" w:fill="A8D08D" w:themeFill="accent6" w:themeFillTint="99"/>
+          </w:tcPr>
+          <w:p>
+            <w:pPr>
+              <w:jc w:val="both"/>
+              <w:rPr>
+                <w:rFonts w:ascii="Times New Roman" w:hAnsi="Times New Roman" w:cs="Times New Roman"/>
+                <w:b/>
+                <w:bCs/>
+                <w:sz w:val="24"/>
+                <w:szCs w:val="24"/>
+              </w:rPr>
+            </w:pPr>
+            <w:r>
+              <w:rPr>
+                <w:rFonts w:ascii="Times New Roman" w:hAnsi="Times New Roman" w:cs="Times New Roman"/>
+                <w:b/>
+                <w:bCs/>
+                <w:sz w:val="24"/>
+                <w:szCs w:val="24"/>
+              </w:rPr>
+              <w:t>Tiempo máximo de get(…)</w:t>
+            </w:r>
+          </w:p>
+        </w:tc>
+        <w:tc>
+          <w:tcPr>
+            <w:tcW w:w="2943" w:type="dxa"/>
+            <w:shd w:val="clear" w:color="auto" w:fill="E2EFD9" w:themeFill="accent6" w:themeFillTint="33"/>
+          </w:tcPr>
+          <w:p>
+            <w:pPr>
+              <w:jc w:val="center"/>
+              <w:rPr>
+                <w:rFonts w:ascii="Times New Roman" w:hAnsi="Times New Roman" w:cs="Times New Roman"/>
+                <w:sz w:val="24"/>
+                <w:szCs w:val="24"/>
+              </w:rPr>
+            </w:pPr>
+            <w:r>
+              <w:rPr>
+                <w:rFonts w:ascii="Times New Roman" w:hAnsi="Times New Roman" w:cs="Times New Roman"/>
+                <w:sz w:val="24"/>
+                <w:szCs w:val="24"/>
+              </w:rPr>
+              <w:t>1 ms</w:t>
+            </w:r>
+          </w:p>
+        </w:tc>
+        <w:tc>
+          <w:tcPr>
+            <w:tcW w:w="2943" w:type="dxa"/>
+            <w:shd w:val="clear" w:color="auto" w:fill="E2EFD9" w:themeFill="accent6" w:themeFillTint="33"/>
+          </w:tcPr>
+          <w:p>
+            <w:pPr>
+              <w:jc w:val="center"/>
+              <w:rPr>
+                <w:rFonts w:ascii="Times New Roman" w:hAnsi="Times New Roman" w:cs="Times New Roman"/>
+                <w:sz w:val="24"/>
+                <w:szCs w:val="24"/>
+              </w:rPr>
+            </w:pPr>
+            <w:r>
+              <w:rPr>
+                <w:rFonts w:ascii="Times New Roman" w:hAnsi="Times New Roman" w:cs="Times New Roman"/>
+                <w:sz w:val="24"/>
+                <w:szCs w:val="24"/>
+              </w:rPr>
+              <w:t>1 ms</w:t>
+            </w:r>
+          </w:p>
+        </w:tc>
+      </w:tr>
+    </w:tbl>
+    <w:p>
+      <w:pPr>
         <w:rPr>
           <w:rFonts w:ascii="Times New Roman" w:hAnsi="Times New Roman" w:cs="Times New Roman"/>
+          <w:b/>
+          <w:bCs/>
           <w:sz w:val="24"/>
           <w:szCs w:val="24"/>
         </w:rPr>
-        <w:t xml:space="preserve"> Se denota entonces una preferencia por el MaxHeapCP para el manejo de datos en el taller 4, debido a que las diferencia para sacar comparendos entre </w:t>
-      </w:r>
-      <w:r>
-        <w:rPr>
-          <w:rFonts w:ascii="Times New Roman" w:hAnsi="Times New Roman" w:cs="Times New Roman"/>
-          <w:sz w:val="24"/>
-          <w:szCs w:val="24"/>
-        </w:rPr>
-        <w:t>MaxHeapCP</w:t>
-      </w:r>
-      <w:r>
-        <w:rPr>
-          <w:rFonts w:ascii="Times New Roman" w:hAnsi="Times New Roman" w:cs="Times New Roman"/>
-          <w:sz w:val="24"/>
-          <w:szCs w:val="24"/>
-        </w:rPr>
-        <w:t xml:space="preserve"> y </w:t>
-      </w:r>
-      <w:r>
-        <w:rPr>
-          <w:rFonts w:ascii="Times New Roman" w:hAnsi="Times New Roman" w:cs="Times New Roman"/>
-          <w:sz w:val="24"/>
-          <w:szCs w:val="24"/>
-        </w:rPr>
-        <w:t>MaxColaCP</w:t>
-      </w:r>
-      <w:r>
-        <w:rPr>
-          <w:rFonts w:ascii="Times New Roman" w:hAnsi="Times New Roman" w:cs="Times New Roman"/>
-          <w:sz w:val="24"/>
-          <w:szCs w:val="24"/>
-        </w:rPr>
-        <w:t xml:space="preserve"> es mínima, mientras que el inicializar los datos puede llegar a ser una eternidad en la cola</w:t>
-      </w:r>
-      <w:r>
-        <w:rPr>
-          <w:rFonts w:ascii="Times New Roman" w:hAnsi="Times New Roman" w:cs="Times New Roman"/>
-          <w:sz w:val="24"/>
-          <w:szCs w:val="24"/>
-        </w:rPr>
-        <w:t xml:space="preserve"> a comparación del heap</w:t>
-      </w:r>
-      <w:r>
-        <w:rPr>
-          <w:rFonts w:ascii="Times New Roman" w:hAnsi="Times New Roman" w:cs="Times New Roman"/>
-          <w:sz w:val="24"/>
-          <w:szCs w:val="24"/>
-        </w:rPr>
-        <w:t>.</w:t>
-      </w:r>
+      </w:pPr>
     </w:p>
     <w:p>
       <w:pPr>
@@ -1216,7 +960,15 @@
           <w:sz w:val="24"/>
           <w:szCs w:val="24"/>
         </w:rPr>
-        <w:t>Se aclara que todos las pruebas realizadas y los tiempos medidos fueron estimados con las máquinas de las salas Turing y Waira de la Universidad; si se estiman tiempos diferentes, por favor comprobar dichos datos con computadores de las salas antes mencionadas.</w:t>
+        <w:t xml:space="preserve">Se aclara que todos las pruebas realizadas y los tiempos medidos fueron estimados con </w:t>
+      </w:r>
+      <w:r>
+        <w:rPr>
+          <w:rFonts w:ascii="Times New Roman" w:hAnsi="Times New Roman" w:cs="Times New Roman"/>
+          <w:sz w:val="24"/>
+          <w:szCs w:val="24"/>
+        </w:rPr>
+        <w:t>un computador con las siguientes especificaciones: 16 GB RAM, Windows 10 64-bit, Procesador INTEL Core i7 séptima generación.</w:t>
       </w:r>
     </w:p>
     <w:p>
@@ -1230,7 +982,7 @@
       </w:pPr>
     </w:p>
     <w:sectPr>
-      <w:headerReference w:type="default" r:id="rId6"/>
+      <w:headerReference w:type="default" r:id="rId7"/>
       <w:pgSz w:w="12240" w:h="15840"/>
       <w:pgMar w:top="1417" w:right="1701" w:bottom="1417" w:left="1701" w:header="708" w:footer="708" w:gutter="0"/>
       <w:cols w:space="708"/>
@@ -2096,4 +1848,16 @@
     </a:ext>
   </a:extLst>
 </a:theme>
+</file>
+
+<file path=customXml/item1.xml><?xml version="1.0" encoding="utf-8"?>
+<b:Sources xmlns:b="http://schemas.openxmlformats.org/officeDocument/2006/bibliography" xmlns="http://schemas.openxmlformats.org/officeDocument/2006/bibliography" SelectedStyle="\APASixthEditionOfficeOnline.xsl" StyleName="APA" Version="6"/>
+</file>
+
+<file path=customXml/itemProps1.xml><?xml version="1.0" encoding="utf-8"?>
+<ds:datastoreItem xmlns:ds="http://schemas.openxmlformats.org/officeDocument/2006/customXml" ds:itemID="{481AB47F-DFD7-48A8-8C3E-482F2C527478}">
+  <ds:schemaRefs>
+    <ds:schemaRef ds:uri="http://schemas.openxmlformats.org/officeDocument/2006/bibliography"/>
+  </ds:schemaRefs>
+</ds:datastoreItem>
 </file>
</xml_diff>